<commit_message>
23-11-24, updaten blog In eigen handen
</commit_message>
<xml_diff>
--- a/BlogsWord/Ingevaren verleden.docx
+++ b/BlogsWord/Ingevaren verleden.docx
@@ -372,6 +372,30 @@
           <w:rFonts w:ascii="Courier New" w:hAnsi="Courier New" w:cs="Courier New"/>
         </w:rPr>
       </w:pPr>
+    </w:p>
+    <w:p>
+      <w:pPr>
+        <w:spacing w:line="360" w:lineRule="auto"/>
+        <w:rPr>
+          <w:rFonts w:ascii="Courier New" w:hAnsi="Courier New" w:cs="Courier New"/>
+        </w:rPr>
+      </w:pPr>
+    </w:p>
+    <w:p>
+      <w:pPr>
+        <w:spacing w:line="360" w:lineRule="auto"/>
+        <w:rPr>
+          <w:rFonts w:ascii="Courier New" w:hAnsi="Courier New" w:cs="Courier New"/>
+        </w:rPr>
+      </w:pPr>
+    </w:p>
+    <w:p>
+      <w:pPr>
+        <w:spacing w:line="360" w:lineRule="auto"/>
+        <w:rPr>
+          <w:rFonts w:ascii="Courier New" w:hAnsi="Courier New" w:cs="Courier New"/>
+        </w:rPr>
+      </w:pPr>
       <w:r>
         <w:rPr>
           <w:rFonts w:ascii="Courier New" w:hAnsi="Courier New" w:cs="Courier New"/>
@@ -414,7 +438,37 @@
         <w:rPr>
           <w:rFonts w:ascii="Courier New" w:hAnsi="Courier New" w:cs="Courier New"/>
         </w:rPr>
-        <w:t>enuanceerd en aangescherpt. De hoofdstukken werden aangevuld met fictie en poëziestukken</w:t>
+        <w:t xml:space="preserve">enuanceerd en aangescherpt. </w:t>
+      </w:r>
+      <w:r>
+        <w:rPr>
+          <w:rFonts w:ascii="Courier New" w:hAnsi="Courier New" w:cs="Courier New"/>
+        </w:rPr>
+        <w:t xml:space="preserve">Er werd op basis van de kritiek meer context en nuance aangebracht. </w:t>
+      </w:r>
+      <w:r>
+        <w:rPr>
+          <w:rFonts w:ascii="Courier New" w:hAnsi="Courier New" w:cs="Courier New"/>
+        </w:rPr>
+        <w:t>De hoofdstukken werden aangevuld met fictie</w:t>
+      </w:r>
+      <w:r>
+        <w:rPr>
+          <w:rFonts w:ascii="Courier New" w:hAnsi="Courier New" w:cs="Courier New"/>
+        </w:rPr>
+        <w:t>,</w:t>
+      </w:r>
+      <w:r>
+        <w:rPr>
+          <w:rFonts w:ascii="Courier New" w:hAnsi="Courier New" w:cs="Courier New"/>
+        </w:rPr>
+        <w:t xml:space="preserve"> poëziestukken</w:t>
+      </w:r>
+      <w:r>
+        <w:rPr>
+          <w:rFonts w:ascii="Courier New" w:hAnsi="Courier New" w:cs="Courier New"/>
+        </w:rPr>
+        <w:t xml:space="preserve"> en foto’s</w:t>
       </w:r>
       <w:r>
         <w:rPr>
@@ -434,22 +488,6 @@
         </w:rPr>
         <w:t xml:space="preserve"> </w:t>
       </w:r>
-    </w:p>
-    <w:p>
-      <w:pPr>
-        <w:spacing w:line="360" w:lineRule="auto"/>
-        <w:rPr>
-          <w:rFonts w:ascii="Courier New" w:hAnsi="Courier New" w:cs="Courier New"/>
-        </w:rPr>
-      </w:pPr>
-    </w:p>
-    <w:p>
-      <w:pPr>
-        <w:spacing w:line="360" w:lineRule="auto"/>
-        <w:rPr>
-          <w:rFonts w:ascii="Courier New" w:hAnsi="Courier New" w:cs="Courier New"/>
-        </w:rPr>
-      </w:pPr>
     </w:p>
     <w:p>
       <w:pPr>
@@ -518,14 +556,91 @@
         </w:rPr>
         <w:t xml:space="preserve">Ze zijn pas de laatste vijftig legaal vrij. Daarna volgen er nog zestien hoofdstukken (Ras, Suiker, Angst, Onteigening, Kapitalisme, Politiek, Burgerschap, Zelfverdediging, Straf, Erfenis, Medicijnen, Kerk, Muziek, Gezondheidszorg, Verkeer, Vooruitgang). </w:t>
       </w:r>
+      <w:r>
+        <w:rPr>
+          <w:rFonts w:ascii="Courier New" w:hAnsi="Courier New" w:cs="Courier New"/>
+        </w:rPr>
+        <w:t xml:space="preserve">Het is een </w:t>
+      </w:r>
       <w:proofErr w:type="spellStart"/>
       <w:r>
         <w:rPr>
           <w:rFonts w:ascii="Courier New" w:hAnsi="Courier New" w:cs="Courier New"/>
         </w:rPr>
-        <w:t>Xxxx</w:t>
+        <w:t>mozaïk</w:t>
       </w:r>
       <w:proofErr w:type="spellEnd"/>
+      <w:r>
+        <w:rPr>
+          <w:rFonts w:ascii="Courier New" w:hAnsi="Courier New" w:cs="Courier New"/>
+        </w:rPr>
+        <w:t xml:space="preserve"> aan verhalen, argumenten, feiten, verbeeldingen, </w:t>
+      </w:r>
+      <w:proofErr w:type="spellStart"/>
+      <w:r>
+        <w:rPr>
+          <w:rFonts w:ascii="Courier New" w:hAnsi="Courier New" w:cs="Courier New"/>
+        </w:rPr>
+        <w:t>perpectieven</w:t>
+      </w:r>
+      <w:proofErr w:type="spellEnd"/>
+      <w:r>
+        <w:rPr>
+          <w:rFonts w:ascii="Courier New" w:hAnsi="Courier New" w:cs="Courier New"/>
+        </w:rPr>
+        <w:t xml:space="preserve"> en </w:t>
+      </w:r>
+      <w:proofErr w:type="spellStart"/>
+      <w:r>
+        <w:rPr>
+          <w:rFonts w:ascii="Courier New" w:hAnsi="Courier New" w:cs="Courier New"/>
+        </w:rPr>
+        <w:t xml:space="preserve">momenten. </w:t>
+      </w:r>
+      <w:proofErr w:type="spellEnd"/>
+    </w:p>
+    <w:p>
+      <w:pPr>
+        <w:spacing w:line="360" w:lineRule="auto"/>
+        <w:rPr>
+          <w:rFonts w:ascii="Courier New" w:hAnsi="Courier New" w:cs="Courier New"/>
+        </w:rPr>
+      </w:pPr>
+      <w:r>
+        <w:rPr>
+          <w:rFonts w:ascii="Courier New" w:hAnsi="Courier New" w:cs="Courier New"/>
+        </w:rPr>
+        <w:t xml:space="preserve">Het hoofdstuk Suiker, </w:t>
+      </w:r>
+    </w:p>
+    <w:p>
+      <w:pPr>
+        <w:spacing w:line="360" w:lineRule="auto"/>
+        <w:rPr>
+          <w:rFonts w:ascii="Courier New" w:hAnsi="Courier New" w:cs="Courier New"/>
+        </w:rPr>
+      </w:pPr>
+      <w:r>
+        <w:rPr>
+          <w:rFonts w:ascii="Courier New" w:hAnsi="Courier New" w:cs="Courier New"/>
+        </w:rPr>
+        <w:lastRenderedPageBreak/>
+        <w:t xml:space="preserve">Onteigening en </w:t>
+      </w:r>
+    </w:p>
+    <w:p>
+      <w:pPr>
+        <w:spacing w:line="360" w:lineRule="auto"/>
+        <w:rPr>
+          <w:rFonts w:ascii="Courier New" w:hAnsi="Courier New" w:cs="Courier New"/>
+        </w:rPr>
+      </w:pPr>
+      <w:r>
+        <w:rPr>
+          <w:rFonts w:ascii="Courier New" w:hAnsi="Courier New" w:cs="Courier New"/>
+        </w:rPr>
+        <w:t>Verkeer.</w:t>
+      </w:r>
     </w:p>
     <w:p>
       <w:pPr>
@@ -593,19 +708,11 @@
           <w:lang w:val="en-US"/>
         </w:rPr>
       </w:pPr>
-      <w:proofErr w:type="spellStart"/>
-      <w:r>
-        <w:rPr>
-          <w:rFonts w:ascii="Courier New" w:hAnsi="Courier New" w:cs="Courier New"/>
-        </w:rPr>
-        <w:t>H</w:t>
-      </w:r>
-      <w:proofErr w:type="spellEnd"/>
-      <w:r>
-        <w:rPr>
-          <w:rFonts w:ascii="Courier New" w:hAnsi="Courier New" w:cs="Courier New"/>
-        </w:rPr>
-        <w:t>annah-Jones, N</w:t>
+      <w:r>
+        <w:rPr>
+          <w:rFonts w:ascii="Courier New" w:hAnsi="Courier New" w:cs="Courier New"/>
+        </w:rPr>
+        <w:t>Hannah-Jones, N</w:t>
       </w:r>
       <w:r>
         <w:rPr>

</xml_diff>

<commit_message>
27-11-23, ingevaren geschiedenis bijgewerkt
</commit_message>
<xml_diff>
--- a/BlogsWord/Ingevaren verleden.docx
+++ b/BlogsWord/Ingevaren verleden.docx
@@ -201,32 +201,30 @@
         </w:rPr>
         <w:t xml:space="preserve">(stafmedewerker van The New York Times </w:t>
       </w:r>
+      <w:r>
+        <w:rPr>
+          <w:rFonts w:ascii="Courier New" w:hAnsi="Courier New" w:cs="Courier New"/>
+        </w:rPr>
+        <w:t>Magazine</w:t>
+      </w:r>
+      <w:r>
+        <w:rPr>
+          <w:rFonts w:ascii="Courier New" w:hAnsi="Courier New" w:cs="Courier New"/>
+        </w:rPr>
+        <w:t xml:space="preserve"> en hoogleraar aan de </w:t>
+      </w:r>
       <w:proofErr w:type="spellStart"/>
       <w:r>
         <w:rPr>
           <w:rFonts w:ascii="Courier New" w:hAnsi="Courier New" w:cs="Courier New"/>
         </w:rPr>
-        <w:t>Magazin</w:t>
+        <w:t>Howard</w:t>
       </w:r>
       <w:proofErr w:type="spellEnd"/>
       <w:r>
         <w:rPr>
           <w:rFonts w:ascii="Courier New" w:hAnsi="Courier New" w:cs="Courier New"/>
         </w:rPr>
-        <w:t xml:space="preserve"> en hoogleraar aan de </w:t>
-      </w:r>
-      <w:proofErr w:type="spellStart"/>
-      <w:r>
-        <w:rPr>
-          <w:rFonts w:ascii="Courier New" w:hAnsi="Courier New" w:cs="Courier New"/>
-        </w:rPr>
-        <w:t>Howard</w:t>
-      </w:r>
-      <w:proofErr w:type="spellEnd"/>
-      <w:r>
-        <w:rPr>
-          <w:rFonts w:ascii="Courier New" w:hAnsi="Courier New" w:cs="Courier New"/>
-        </w:rPr>
         <w:t xml:space="preserve"> University) </w:t>
       </w:r>
       <w:r>
@@ -251,7 +249,31 @@
         <w:rPr>
           <w:rFonts w:ascii="Courier New" w:hAnsi="Courier New" w:cs="Courier New"/>
         </w:rPr>
-        <w:t xml:space="preserve">voor een aantal redacteuren van de New York Times Magazine waarvoor zij werkte. In 2019 was het vierhonderd jaar geleden dat De Witte Leeuw </w:t>
+        <w:t xml:space="preserve">voor een aantal redacteuren van de New York Times Magazine waarvoor zij werkt. In </w:t>
+      </w:r>
+      <w:r>
+        <w:rPr>
+          <w:rFonts w:ascii="Courier New" w:hAnsi="Courier New" w:cs="Courier New"/>
+        </w:rPr>
+        <w:t xml:space="preserve">dat jaar </w:t>
+      </w:r>
+      <w:r>
+        <w:rPr>
+          <w:rFonts w:ascii="Courier New" w:hAnsi="Courier New" w:cs="Courier New"/>
+        </w:rPr>
+        <w:t xml:space="preserve">2019 </w:t>
+      </w:r>
+      <w:r>
+        <w:rPr>
+          <w:rFonts w:ascii="Courier New" w:hAnsi="Courier New" w:cs="Courier New"/>
+        </w:rPr>
+        <w:t>i</w:t>
+      </w:r>
+      <w:r>
+        <w:rPr>
+          <w:rFonts w:ascii="Courier New" w:hAnsi="Courier New" w:cs="Courier New"/>
+        </w:rPr>
+        <w:t xml:space="preserve">s het vierhonderd jaar geleden dat De Witte Leeuw </w:t>
       </w:r>
       <w:r>
         <w:rPr>
@@ -263,33 +285,413 @@
         <w:rPr>
           <w:rFonts w:ascii="Courier New" w:hAnsi="Courier New" w:cs="Courier New"/>
         </w:rPr>
-        <w:t xml:space="preserve">. Zij stelde voor om ter gelegenheid hiervan een speciaal magazinenummer te maken over de impact van de slavernij op de ontwikkeling van Amerika en te onderzoeken wat de impact ervan op de huidige samenleving is. Hoe zijn de huidige problemen te begrijpen (ongelijkheid, geweld, segregatie, polarisatie) en hoe is dat slavernij verleden te </w:t>
-      </w:r>
-      <w:r>
-        <w:rPr>
-          <w:rFonts w:ascii="Courier New" w:hAnsi="Courier New" w:cs="Courier New"/>
-        </w:rPr>
-        <w:t xml:space="preserve">begrijpen in het licht van vrijheid, gelijkheid en pluralisme. Wat is de bijdrage van Zwarte Amerikanen aan cultuur en democratie en hoe zou het blad in dat jaar ervoor kunnen zorgen dat mensen het jaar 1619 de plaats geven in de geschiedenis die het verdient. Haar pitch was een succes en ze kreeg toestemming om zo’n magazine te maken. Hannah-Jones zocht meer dan twintig personen die met elkaar de velden van geschiedenis, economie, recht, sociologie en kunst bestreken. Op zondag 18 augustus werd het nummer uitgebracht. </w:t>
+        <w:t xml:space="preserve">. </w:t>
+      </w:r>
+      <w:r>
+        <w:rPr>
+          <w:rFonts w:ascii="Courier New" w:hAnsi="Courier New" w:cs="Courier New"/>
+        </w:rPr>
+        <w:t xml:space="preserve">Er zouden er meer dan 12 miljoen volgen. </w:t>
+      </w:r>
+      <w:r>
+        <w:rPr>
+          <w:rFonts w:ascii="Courier New" w:hAnsi="Courier New" w:cs="Courier New"/>
+        </w:rPr>
+        <w:t>Het is het begin van de</w:t>
+      </w:r>
+      <w:r>
+        <w:rPr>
+          <w:rFonts w:ascii="Courier New" w:hAnsi="Courier New" w:cs="Courier New"/>
+        </w:rPr>
+        <w:t xml:space="preserve"> slaver</w:t>
+      </w:r>
+      <w:r>
+        <w:rPr>
+          <w:rFonts w:ascii="Courier New" w:hAnsi="Courier New" w:cs="Courier New"/>
+        </w:rPr>
+        <w:t>n</w:t>
+      </w:r>
+      <w:r>
+        <w:rPr>
+          <w:rFonts w:ascii="Courier New" w:hAnsi="Courier New" w:cs="Courier New"/>
+        </w:rPr>
+        <w:t>ij en de gevolgen zullen een belangrijke stempel drukken op Amerika. Hannah Jones</w:t>
+      </w:r>
+      <w:r>
+        <w:rPr>
+          <w:rFonts w:ascii="Courier New" w:hAnsi="Courier New" w:cs="Courier New"/>
+        </w:rPr>
+        <w:t xml:space="preserve"> stel</w:t>
+      </w:r>
+      <w:r>
+        <w:rPr>
+          <w:rFonts w:ascii="Courier New" w:hAnsi="Courier New" w:cs="Courier New"/>
+        </w:rPr>
+        <w:t>t</w:t>
+      </w:r>
+      <w:r>
+        <w:rPr>
+          <w:rFonts w:ascii="Courier New" w:hAnsi="Courier New" w:cs="Courier New"/>
+        </w:rPr>
+        <w:t xml:space="preserve"> voor om ter gelegenheid </w:t>
+      </w:r>
+      <w:r>
+        <w:rPr>
+          <w:rFonts w:ascii="Courier New" w:hAnsi="Courier New" w:cs="Courier New"/>
+        </w:rPr>
+        <w:t>van die vierhonderd jaar</w:t>
+      </w:r>
+      <w:r>
+        <w:rPr>
+          <w:rFonts w:ascii="Courier New" w:hAnsi="Courier New" w:cs="Courier New"/>
+        </w:rPr>
+        <w:t xml:space="preserve"> een speciaal nummer te maken over de impact van de slavernij op de ontwikkeling van </w:t>
+      </w:r>
+      <w:r>
+        <w:rPr>
+          <w:rFonts w:ascii="Courier New" w:hAnsi="Courier New" w:cs="Courier New"/>
+        </w:rPr>
+        <w:t>het land</w:t>
+      </w:r>
+      <w:r>
+        <w:rPr>
+          <w:rFonts w:ascii="Courier New" w:hAnsi="Courier New" w:cs="Courier New"/>
+        </w:rPr>
+        <w:t xml:space="preserve"> en te onderzoeken wat de impact ervan op de huidige samenleving is. H</w:t>
+      </w:r>
+      <w:r>
+        <w:rPr>
+          <w:rFonts w:ascii="Courier New" w:hAnsi="Courier New" w:cs="Courier New"/>
+        </w:rPr>
+        <w:t xml:space="preserve">et nummer moest eraan bijdragen de </w:t>
+      </w:r>
+      <w:r>
+        <w:rPr>
+          <w:rFonts w:ascii="Courier New" w:hAnsi="Courier New" w:cs="Courier New"/>
+        </w:rPr>
+        <w:t>huidige problemen</w:t>
+      </w:r>
+      <w:r>
+        <w:rPr>
+          <w:rFonts w:ascii="Courier New" w:hAnsi="Courier New" w:cs="Courier New"/>
+        </w:rPr>
+        <w:t xml:space="preserve"> waar het land mee te maken heeft </w:t>
+      </w:r>
+      <w:r>
+        <w:rPr>
+          <w:rFonts w:ascii="Courier New" w:hAnsi="Courier New" w:cs="Courier New"/>
+        </w:rPr>
+        <w:t xml:space="preserve">(ongelijkheid, geweld, segregatie, polarisatie) </w:t>
+      </w:r>
+      <w:r>
+        <w:rPr>
+          <w:rFonts w:ascii="Courier New" w:hAnsi="Courier New" w:cs="Courier New"/>
+        </w:rPr>
+        <w:t>beter te begrijpen</w:t>
+      </w:r>
+      <w:r>
+        <w:rPr>
+          <w:rFonts w:ascii="Courier New" w:hAnsi="Courier New" w:cs="Courier New"/>
+        </w:rPr>
+        <w:t>, zicht geven op de relatie tussen</w:t>
+      </w:r>
+      <w:r>
+        <w:rPr>
+          <w:rFonts w:ascii="Courier New" w:hAnsi="Courier New" w:cs="Courier New"/>
+        </w:rPr>
+        <w:t xml:space="preserve"> slavernijverleden </w:t>
+      </w:r>
+      <w:r>
+        <w:rPr>
+          <w:rFonts w:ascii="Courier New" w:hAnsi="Courier New" w:cs="Courier New"/>
+        </w:rPr>
+        <w:t xml:space="preserve">en de uitgangspunten </w:t>
+      </w:r>
+      <w:r>
+        <w:rPr>
+          <w:rFonts w:ascii="Courier New" w:hAnsi="Courier New" w:cs="Courier New"/>
+        </w:rPr>
+        <w:t>vrijheid, gelijkheid en pluralisme</w:t>
+      </w:r>
+      <w:r>
+        <w:rPr>
+          <w:rFonts w:ascii="Courier New" w:hAnsi="Courier New" w:cs="Courier New"/>
+        </w:rPr>
+        <w:t xml:space="preserve"> waar het land zo trots op is</w:t>
+      </w:r>
+      <w:r>
+        <w:rPr>
+          <w:rFonts w:ascii="Courier New" w:hAnsi="Courier New" w:cs="Courier New"/>
+        </w:rPr>
+        <w:t xml:space="preserve"> en laten zien wat</w:t>
+      </w:r>
+      <w:r>
+        <w:rPr>
+          <w:rFonts w:ascii="Courier New" w:hAnsi="Courier New" w:cs="Courier New"/>
+        </w:rPr>
+        <w:t xml:space="preserve"> de bijdrage van </w:t>
+      </w:r>
+      <w:r>
+        <w:rPr>
+          <w:rFonts w:ascii="Courier New" w:hAnsi="Courier New" w:cs="Courier New"/>
+        </w:rPr>
+        <w:t xml:space="preserve">de </w:t>
+      </w:r>
+      <w:r>
+        <w:rPr>
+          <w:rFonts w:ascii="Courier New" w:hAnsi="Courier New" w:cs="Courier New"/>
+        </w:rPr>
+        <w:t>Zwarte Amerikanen</w:t>
+      </w:r>
+      <w:r>
+        <w:rPr>
+          <w:rFonts w:ascii="Courier New" w:hAnsi="Courier New" w:cs="Courier New"/>
+        </w:rPr>
+        <w:t xml:space="preserve"> is</w:t>
+      </w:r>
+      <w:r>
+        <w:rPr>
+          <w:rFonts w:ascii="Courier New" w:hAnsi="Courier New" w:cs="Courier New"/>
+        </w:rPr>
+        <w:t xml:space="preserve"> aan </w:t>
+      </w:r>
+      <w:r>
+        <w:rPr>
+          <w:rFonts w:ascii="Courier New" w:hAnsi="Courier New" w:cs="Courier New"/>
+        </w:rPr>
+        <w:t xml:space="preserve">de opbouw van het land, de democratie en de </w:t>
+      </w:r>
+      <w:r>
+        <w:rPr>
+          <w:rFonts w:ascii="Courier New" w:hAnsi="Courier New" w:cs="Courier New"/>
+        </w:rPr>
+        <w:t>cultuur</w:t>
+      </w:r>
+      <w:r>
+        <w:rPr>
+          <w:rFonts w:ascii="Courier New" w:hAnsi="Courier New" w:cs="Courier New"/>
+        </w:rPr>
+        <w:t>. D</w:t>
+      </w:r>
+      <w:r>
+        <w:rPr>
+          <w:rFonts w:ascii="Courier New" w:hAnsi="Courier New" w:cs="Courier New"/>
+        </w:rPr>
+        <w:t xml:space="preserve">e krant </w:t>
+      </w:r>
+      <w:r>
+        <w:rPr>
+          <w:rFonts w:ascii="Courier New" w:hAnsi="Courier New" w:cs="Courier New"/>
+        </w:rPr>
+        <w:t>moest ervoor zorgen dat</w:t>
+      </w:r>
+      <w:r>
+        <w:rPr>
+          <w:rFonts w:ascii="Courier New" w:hAnsi="Courier New" w:cs="Courier New"/>
+        </w:rPr>
+        <w:t xml:space="preserve"> mensen het jaar 1619 </w:t>
+      </w:r>
+      <w:r>
+        <w:rPr>
+          <w:rFonts w:ascii="Courier New" w:hAnsi="Courier New" w:cs="Courier New"/>
+        </w:rPr>
+        <w:t>een</w:t>
+      </w:r>
+      <w:r>
+        <w:rPr>
+          <w:rFonts w:ascii="Courier New" w:hAnsi="Courier New" w:cs="Courier New"/>
+        </w:rPr>
+        <w:t xml:space="preserve"> plaats geven in de geschiedenis die het verdient. Haar pitch was een succes en ze kreeg toestemming om zo’n </w:t>
+      </w:r>
+      <w:r>
+        <w:rPr>
+          <w:rFonts w:ascii="Courier New" w:hAnsi="Courier New" w:cs="Courier New"/>
+        </w:rPr>
+        <w:t>tijdschrift</w:t>
+      </w:r>
+      <w:r>
+        <w:rPr>
+          <w:rFonts w:ascii="Courier New" w:hAnsi="Courier New" w:cs="Courier New"/>
+        </w:rPr>
+        <w:t xml:space="preserve"> te maken. Hannah-Jones zocht meer dan twintig personen die met elkaar de velden van geschiedenis, economie, recht, sociologie en kunst bestreken. Op zondag 18 augustus </w:t>
+      </w:r>
+      <w:r>
+        <w:rPr>
+          <w:rFonts w:ascii="Courier New" w:hAnsi="Courier New" w:cs="Courier New"/>
+        </w:rPr>
+        <w:t xml:space="preserve">2019 </w:t>
+      </w:r>
+      <w:r>
+        <w:rPr>
+          <w:rFonts w:ascii="Courier New" w:hAnsi="Courier New" w:cs="Courier New"/>
+        </w:rPr>
+        <w:t xml:space="preserve">werd het nummer uitgebracht. </w:t>
       </w:r>
     </w:p>
     <w:p>
       <w:pPr>
         <w:spacing w:line="360" w:lineRule="auto"/>
-        <w:rPr>
-          <w:rFonts w:ascii="Courier New" w:hAnsi="Courier New" w:cs="Courier New"/>
-        </w:rPr>
-      </w:pPr>
-      <w:r>
-        <w:rPr>
-          <w:rFonts w:ascii="Courier New" w:hAnsi="Courier New" w:cs="Courier New"/>
-        </w:rPr>
-        <w:t xml:space="preserve">Het was een schot in de roos en nummer was snel uitverkocht. Scholen, bibliotheken, musea en culturele centra gingen met het nummer aan de slag en organiseerde hierom trend allerlei educatieve activiteiten. Mensen gingen ermee aan de slag en in alle vijftig staten werd er in korte tijd hierover een curriculum voor scholen ontwikkeld. </w:t>
-      </w:r>
-      <w:r>
-        <w:rPr>
-          <w:rFonts w:ascii="Courier New" w:hAnsi="Courier New" w:cs="Courier New"/>
-        </w:rPr>
-        <w:t xml:space="preserve">En Hannah-Jones ontving er de </w:t>
+        <w:ind w:firstLine="708"/>
+        <w:rPr>
+          <w:rFonts w:ascii="Courier New" w:hAnsi="Courier New" w:cs="Courier New"/>
+        </w:rPr>
+      </w:pPr>
+      <w:r>
+        <w:rPr>
+          <w:rFonts w:ascii="Courier New" w:hAnsi="Courier New" w:cs="Courier New"/>
+        </w:rPr>
+        <w:t xml:space="preserve">Het </w:t>
+      </w:r>
+      <w:r>
+        <w:rPr>
+          <w:rFonts w:ascii="Courier New" w:hAnsi="Courier New" w:cs="Courier New"/>
+        </w:rPr>
+        <w:t>i</w:t>
+      </w:r>
+      <w:r>
+        <w:rPr>
+          <w:rFonts w:ascii="Courier New" w:hAnsi="Courier New" w:cs="Courier New"/>
+        </w:rPr>
+        <w:t xml:space="preserve">s een schot in de roos en </w:t>
+      </w:r>
+      <w:r>
+        <w:rPr>
+          <w:rFonts w:ascii="Courier New" w:hAnsi="Courier New" w:cs="Courier New"/>
+        </w:rPr>
+        <w:t xml:space="preserve">het </w:t>
+      </w:r>
+      <w:r>
+        <w:rPr>
+          <w:rFonts w:ascii="Courier New" w:hAnsi="Courier New" w:cs="Courier New"/>
+        </w:rPr>
+        <w:t>nummer</w:t>
+      </w:r>
+      <w:r>
+        <w:rPr>
+          <w:rFonts w:ascii="Courier New" w:hAnsi="Courier New" w:cs="Courier New"/>
+        </w:rPr>
+        <w:t xml:space="preserve"> </w:t>
+      </w:r>
+      <w:r>
+        <w:rPr>
+          <w:rFonts w:ascii="Courier New" w:hAnsi="Courier New" w:cs="Courier New"/>
+        </w:rPr>
+        <w:t>i</w:t>
+      </w:r>
+      <w:r>
+        <w:rPr>
+          <w:rFonts w:ascii="Courier New" w:hAnsi="Courier New" w:cs="Courier New"/>
+        </w:rPr>
+        <w:t>s snel uitverkocht. Scholen, bibliotheken, musea en culturele centra g</w:t>
+      </w:r>
+      <w:r>
+        <w:rPr>
+          <w:rFonts w:ascii="Courier New" w:hAnsi="Courier New" w:cs="Courier New"/>
+        </w:rPr>
+        <w:t>aan</w:t>
+      </w:r>
+      <w:r>
+        <w:rPr>
+          <w:rFonts w:ascii="Courier New" w:hAnsi="Courier New" w:cs="Courier New"/>
+        </w:rPr>
+        <w:t xml:space="preserve"> met het nummer </w:t>
+      </w:r>
+      <w:r>
+        <w:rPr>
+          <w:rFonts w:ascii="Courier New" w:hAnsi="Courier New" w:cs="Courier New"/>
+        </w:rPr>
+        <w:lastRenderedPageBreak/>
+        <w:t>aan de slag en organise</w:t>
+      </w:r>
+      <w:r>
+        <w:rPr>
+          <w:rFonts w:ascii="Courier New" w:hAnsi="Courier New" w:cs="Courier New"/>
+        </w:rPr>
+        <w:t>ren</w:t>
+      </w:r>
+      <w:r>
+        <w:rPr>
+          <w:rFonts w:ascii="Courier New" w:hAnsi="Courier New" w:cs="Courier New"/>
+        </w:rPr>
+        <w:t xml:space="preserve"> hierom</w:t>
+      </w:r>
+      <w:r>
+        <w:rPr>
+          <w:rFonts w:ascii="Courier New" w:hAnsi="Courier New" w:cs="Courier New"/>
+        </w:rPr>
+        <w:t>heen</w:t>
+      </w:r>
+      <w:r>
+        <w:rPr>
+          <w:rFonts w:ascii="Courier New" w:hAnsi="Courier New" w:cs="Courier New"/>
+        </w:rPr>
+        <w:t xml:space="preserve"> allerlei educatieve activiteiten. </w:t>
+      </w:r>
+      <w:r>
+        <w:rPr>
+          <w:rFonts w:ascii="Courier New" w:hAnsi="Courier New" w:cs="Courier New"/>
+        </w:rPr>
+        <w:t>Er w</w:t>
+      </w:r>
+      <w:r>
+        <w:rPr>
+          <w:rFonts w:ascii="Courier New" w:hAnsi="Courier New" w:cs="Courier New"/>
+        </w:rPr>
+        <w:t>o</w:t>
+      </w:r>
+      <w:r>
+        <w:rPr>
+          <w:rFonts w:ascii="Courier New" w:hAnsi="Courier New" w:cs="Courier New"/>
+        </w:rPr>
+        <w:t>rd</w:t>
+      </w:r>
+      <w:r>
+        <w:rPr>
+          <w:rFonts w:ascii="Courier New" w:hAnsi="Courier New" w:cs="Courier New"/>
+        </w:rPr>
+        <w:t>t</w:t>
+      </w:r>
+      <w:r>
+        <w:rPr>
+          <w:rFonts w:ascii="Courier New" w:hAnsi="Courier New" w:cs="Courier New"/>
+        </w:rPr>
+        <w:t xml:space="preserve"> in korte tijd een curriculum hierover ontwikkeld voor scholen in bijna alle staten</w:t>
+      </w:r>
+      <w:r>
+        <w:rPr>
+          <w:rFonts w:ascii="Courier New" w:hAnsi="Courier New" w:cs="Courier New"/>
+        </w:rPr>
+        <w:t xml:space="preserve">. </w:t>
+      </w:r>
+      <w:r>
+        <w:rPr>
+          <w:rFonts w:ascii="Courier New" w:hAnsi="Courier New" w:cs="Courier New"/>
+        </w:rPr>
+        <w:t>Hannah-Jones ontv</w:t>
+      </w:r>
+      <w:r>
+        <w:rPr>
+          <w:rFonts w:ascii="Courier New" w:hAnsi="Courier New" w:cs="Courier New"/>
+        </w:rPr>
+        <w:t>angt</w:t>
+      </w:r>
+      <w:r>
+        <w:rPr>
+          <w:rFonts w:ascii="Courier New" w:hAnsi="Courier New" w:cs="Courier New"/>
+        </w:rPr>
+        <w:t xml:space="preserve"> </w:t>
+      </w:r>
+      <w:r>
+        <w:rPr>
+          <w:rFonts w:ascii="Courier New" w:hAnsi="Courier New" w:cs="Courier New"/>
+        </w:rPr>
+        <w:t xml:space="preserve">voor haar werk </w:t>
+      </w:r>
+      <w:r>
+        <w:rPr>
+          <w:rFonts w:ascii="Courier New" w:hAnsi="Courier New" w:cs="Courier New"/>
+        </w:rPr>
+        <w:t xml:space="preserve">de </w:t>
       </w:r>
       <w:proofErr w:type="spellStart"/>
       <w:r>
@@ -303,75 +705,315 @@
         <w:rPr>
           <w:rFonts w:ascii="Courier New" w:hAnsi="Courier New" w:cs="Courier New"/>
         </w:rPr>
-        <w:t xml:space="preserve"> voor. </w:t>
-      </w:r>
-      <w:r>
-        <w:rPr>
-          <w:rFonts w:ascii="Courier New" w:hAnsi="Courier New" w:cs="Courier New"/>
-        </w:rPr>
-        <w:t xml:space="preserve">Natuurlijk kwam er ook kritiek van wetenschappers op het nummer en dat kon ook </w:t>
-      </w:r>
-      <w:r>
-        <w:rPr>
-          <w:rFonts w:ascii="Courier New" w:hAnsi="Courier New" w:cs="Courier New"/>
-        </w:rPr>
-        <w:lastRenderedPageBreak/>
-        <w:t>niet anders met zo</w:t>
-      </w:r>
-      <w:r>
-        <w:rPr>
-          <w:rFonts w:ascii="Courier New" w:hAnsi="Courier New" w:cs="Courier New"/>
-        </w:rPr>
-        <w:t>’</w:t>
-      </w:r>
-      <w:r>
-        <w:rPr>
-          <w:rFonts w:ascii="Courier New" w:hAnsi="Courier New" w:cs="Courier New"/>
-        </w:rPr>
-        <w:t xml:space="preserve">n </w:t>
-      </w:r>
-      <w:r>
-        <w:rPr>
-          <w:rFonts w:ascii="Courier New" w:hAnsi="Courier New" w:cs="Courier New"/>
-        </w:rPr>
-        <w:t xml:space="preserve">onderwerp. En er kwam een storm van politieke kritiek op het 1619 project en diverse overheden probeerden het tegen te houden om het in scholen en op universiteiten te gebruiken. Een van </w:t>
-      </w:r>
-      <w:proofErr w:type="spellStart"/>
-      <w:r>
-        <w:rPr>
-          <w:rFonts w:ascii="Courier New" w:hAnsi="Courier New" w:cs="Courier New"/>
-        </w:rPr>
-        <w:t>Trumps</w:t>
-      </w:r>
-      <w:proofErr w:type="spellEnd"/>
-      <w:r>
-        <w:rPr>
-          <w:rFonts w:ascii="Courier New" w:hAnsi="Courier New" w:cs="Courier New"/>
-        </w:rPr>
-        <w:t xml:space="preserve"> laatste daden was om op Martin Luther King-dag een tegengeluid te laten horen wanneer hij de 1776 Commissie in het leven roept dat een heel ander narratief zou laten horen. Daar gaat het niet over racisme en ongelijkheid. Hier gaat het om </w:t>
-      </w:r>
-      <w:proofErr w:type="spellStart"/>
-      <w:r>
-        <w:rPr>
-          <w:rFonts w:ascii="Courier New" w:hAnsi="Courier New" w:cs="Courier New"/>
-        </w:rPr>
-        <w:t>patriotisch</w:t>
-      </w:r>
-      <w:proofErr w:type="spellEnd"/>
-      <w:r>
-        <w:rPr>
-          <w:rFonts w:ascii="Courier New" w:hAnsi="Courier New" w:cs="Courier New"/>
-        </w:rPr>
-        <w:t xml:space="preserve"> onderwijs met nadruk op idealen en dat weg wil blijven van de zwarte werkelijkheid van slavernij, segregatie en voortdurende raciale onrechtvaardigheid. </w:t>
+        <w:t>-Prijs</w:t>
+      </w:r>
+      <w:r>
+        <w:rPr>
+          <w:rFonts w:ascii="Courier New" w:hAnsi="Courier New" w:cs="Courier New"/>
+        </w:rPr>
+        <w:t xml:space="preserve">. </w:t>
       </w:r>
     </w:p>
     <w:p>
       <w:pPr>
         <w:spacing w:line="360" w:lineRule="auto"/>
-        <w:rPr>
-          <w:rFonts w:ascii="Courier New" w:hAnsi="Courier New" w:cs="Courier New"/>
-        </w:rPr>
-      </w:pPr>
+        <w:ind w:firstLine="708"/>
+        <w:rPr>
+          <w:rFonts w:ascii="Courier New" w:hAnsi="Courier New" w:cs="Courier New"/>
+        </w:rPr>
+      </w:pPr>
+      <w:r>
+        <w:rPr>
+          <w:rFonts w:ascii="Courier New" w:hAnsi="Courier New" w:cs="Courier New"/>
+        </w:rPr>
+        <w:t>Hannah-Jones z</w:t>
+      </w:r>
+      <w:r>
+        <w:rPr>
+          <w:rFonts w:ascii="Courier New" w:hAnsi="Courier New" w:cs="Courier New"/>
+        </w:rPr>
+        <w:t>iet</w:t>
+      </w:r>
+      <w:r>
+        <w:rPr>
+          <w:rFonts w:ascii="Courier New" w:hAnsi="Courier New" w:cs="Courier New"/>
+        </w:rPr>
+        <w:t xml:space="preserve"> dat het project veel losmaakt en </w:t>
+      </w:r>
+      <w:r>
+        <w:rPr>
+          <w:rFonts w:ascii="Courier New" w:hAnsi="Courier New" w:cs="Courier New"/>
+        </w:rPr>
+        <w:t xml:space="preserve">dat er </w:t>
+      </w:r>
+      <w:r>
+        <w:rPr>
+          <w:rFonts w:ascii="Courier New" w:hAnsi="Courier New" w:cs="Courier New"/>
+        </w:rPr>
+        <w:t xml:space="preserve">maatschappelijk </w:t>
+      </w:r>
+      <w:r>
+        <w:rPr>
+          <w:rFonts w:ascii="Courier New" w:hAnsi="Courier New" w:cs="Courier New"/>
+        </w:rPr>
+        <w:t>heel veel gebeurt</w:t>
+      </w:r>
+      <w:r>
+        <w:rPr>
+          <w:rFonts w:ascii="Courier New" w:hAnsi="Courier New" w:cs="Courier New"/>
+        </w:rPr>
+        <w:t>. George Floyd w</w:t>
+      </w:r>
+      <w:r>
+        <w:rPr>
+          <w:rFonts w:ascii="Courier New" w:hAnsi="Courier New" w:cs="Courier New"/>
+        </w:rPr>
+        <w:t>ordt</w:t>
+      </w:r>
+      <w:r>
+        <w:rPr>
+          <w:rFonts w:ascii="Courier New" w:hAnsi="Courier New" w:cs="Courier New"/>
+        </w:rPr>
+        <w:t xml:space="preserve"> </w:t>
+      </w:r>
+      <w:r>
+        <w:rPr>
+          <w:rFonts w:ascii="Courier New" w:hAnsi="Courier New" w:cs="Courier New"/>
+        </w:rPr>
+        <w:t xml:space="preserve">in 2020 (een dag na de verkiezingen) </w:t>
+      </w:r>
+      <w:r>
+        <w:rPr>
+          <w:rFonts w:ascii="Courier New" w:hAnsi="Courier New" w:cs="Courier New"/>
+        </w:rPr>
+        <w:t>vermoord</w:t>
+      </w:r>
+      <w:r>
+        <w:rPr>
+          <w:rFonts w:ascii="Courier New" w:hAnsi="Courier New" w:cs="Courier New"/>
+        </w:rPr>
+        <w:t>,</w:t>
+      </w:r>
+      <w:r>
+        <w:rPr>
+          <w:rFonts w:ascii="Courier New" w:hAnsi="Courier New" w:cs="Courier New"/>
+        </w:rPr>
+        <w:t xml:space="preserve"> </w:t>
+      </w:r>
+      <w:r>
+        <w:rPr>
+          <w:rFonts w:ascii="Courier New" w:hAnsi="Courier New" w:cs="Courier New"/>
+        </w:rPr>
+        <w:t xml:space="preserve">wereldwijd </w:t>
+      </w:r>
+      <w:r>
+        <w:rPr>
+          <w:rFonts w:ascii="Courier New" w:hAnsi="Courier New" w:cs="Courier New"/>
+        </w:rPr>
+        <w:t xml:space="preserve">wordt er geprotesteerd tegen racisme en discriminatie en de Black </w:t>
+      </w:r>
+      <w:proofErr w:type="spellStart"/>
+      <w:r>
+        <w:rPr>
+          <w:rFonts w:ascii="Courier New" w:hAnsi="Courier New" w:cs="Courier New"/>
+        </w:rPr>
+        <w:t>Lives</w:t>
+      </w:r>
+      <w:proofErr w:type="spellEnd"/>
+      <w:r>
+        <w:rPr>
+          <w:rFonts w:ascii="Courier New" w:hAnsi="Courier New" w:cs="Courier New"/>
+        </w:rPr>
+        <w:t xml:space="preserve"> Matter-beweging ontstaat</w:t>
+      </w:r>
+      <w:r>
+        <w:rPr>
+          <w:rFonts w:ascii="Courier New" w:hAnsi="Courier New" w:cs="Courier New"/>
+        </w:rPr>
+        <w:t xml:space="preserve">. </w:t>
+      </w:r>
+      <w:r>
+        <w:rPr>
+          <w:rFonts w:ascii="Courier New" w:hAnsi="Courier New" w:cs="Courier New"/>
+        </w:rPr>
+        <w:t>De maatschappelijke ontwikkelingen stimuleren haar verder</w:t>
+      </w:r>
+      <w:r>
+        <w:rPr>
+          <w:rFonts w:ascii="Courier New" w:hAnsi="Courier New" w:cs="Courier New"/>
+        </w:rPr>
+        <w:t xml:space="preserve"> na te denken </w:t>
+      </w:r>
+      <w:r>
+        <w:rPr>
+          <w:rFonts w:ascii="Courier New" w:hAnsi="Courier New" w:cs="Courier New"/>
+        </w:rPr>
+        <w:t>over dit project en gaat zich afvragen of</w:t>
+      </w:r>
+      <w:r>
+        <w:rPr>
+          <w:rFonts w:ascii="Courier New" w:hAnsi="Courier New" w:cs="Courier New"/>
+        </w:rPr>
+        <w:t xml:space="preserve"> ze die geschiedenis niet verder </w:t>
+      </w:r>
+      <w:r>
+        <w:rPr>
+          <w:rFonts w:ascii="Courier New" w:hAnsi="Courier New" w:cs="Courier New"/>
+        </w:rPr>
+        <w:t>kan</w:t>
+      </w:r>
+      <w:r>
+        <w:rPr>
+          <w:rFonts w:ascii="Courier New" w:hAnsi="Courier New" w:cs="Courier New"/>
+        </w:rPr>
+        <w:t xml:space="preserve"> uitwerken in een boek. </w:t>
+      </w:r>
+      <w:r>
+        <w:rPr>
+          <w:rFonts w:ascii="Courier New" w:hAnsi="Courier New" w:cs="Courier New"/>
+        </w:rPr>
+        <w:t xml:space="preserve">Dat boek komt uit in 2021 onder dezelfde titel </w:t>
+      </w:r>
+      <w:r>
+        <w:rPr>
+          <w:rFonts w:ascii="Courier New" w:hAnsi="Courier New" w:cs="Courier New"/>
+          <w:i/>
+          <w:iCs/>
+        </w:rPr>
+        <w:t>The 1619 Project</w:t>
+      </w:r>
+      <w:r>
+        <w:rPr>
+          <w:rFonts w:ascii="Courier New" w:hAnsi="Courier New" w:cs="Courier New"/>
+        </w:rPr>
+        <w:t>. De hoofdstukken zijn langer</w:t>
+      </w:r>
+      <w:r>
+        <w:rPr>
+          <w:rFonts w:ascii="Courier New" w:hAnsi="Courier New" w:cs="Courier New"/>
+        </w:rPr>
+        <w:t xml:space="preserve"> en </w:t>
+      </w:r>
+      <w:r>
+        <w:rPr>
+          <w:rFonts w:ascii="Courier New" w:hAnsi="Courier New" w:cs="Courier New"/>
+        </w:rPr>
+        <w:t>er</w:t>
+      </w:r>
+      <w:r>
+        <w:rPr>
+          <w:rFonts w:ascii="Courier New" w:hAnsi="Courier New" w:cs="Courier New"/>
+        </w:rPr>
+        <w:t xml:space="preserve"> </w:t>
+      </w:r>
+      <w:r>
+        <w:rPr>
+          <w:rFonts w:ascii="Courier New" w:hAnsi="Courier New" w:cs="Courier New"/>
+        </w:rPr>
+        <w:t>staan</w:t>
+      </w:r>
+      <w:r>
+        <w:rPr>
+          <w:rFonts w:ascii="Courier New" w:hAnsi="Courier New" w:cs="Courier New"/>
+        </w:rPr>
+        <w:t xml:space="preserve"> meer hoofdstukken</w:t>
+      </w:r>
+      <w:r>
+        <w:rPr>
+          <w:rFonts w:ascii="Courier New" w:hAnsi="Courier New" w:cs="Courier New"/>
+        </w:rPr>
+        <w:t>. O</w:t>
+      </w:r>
+      <w:r>
+        <w:rPr>
+          <w:rFonts w:ascii="Courier New" w:hAnsi="Courier New" w:cs="Courier New"/>
+        </w:rPr>
+        <w:t>p basis van kritiek</w:t>
+      </w:r>
+      <w:r>
+        <w:rPr>
+          <w:rFonts w:ascii="Courier New" w:hAnsi="Courier New" w:cs="Courier New"/>
+        </w:rPr>
+        <w:t xml:space="preserve"> wordt de tekst </w:t>
+      </w:r>
+      <w:r>
+        <w:rPr>
+          <w:rFonts w:ascii="Courier New" w:hAnsi="Courier New" w:cs="Courier New"/>
+        </w:rPr>
+        <w:t>genuanceerd en aangescherpt</w:t>
+      </w:r>
+      <w:r>
+        <w:rPr>
+          <w:rFonts w:ascii="Courier New" w:hAnsi="Courier New" w:cs="Courier New"/>
+        </w:rPr>
+        <w:t xml:space="preserve"> en krijgt het</w:t>
+      </w:r>
+      <w:r>
+        <w:rPr>
+          <w:rFonts w:ascii="Courier New" w:hAnsi="Courier New" w:cs="Courier New"/>
+        </w:rPr>
+        <w:t xml:space="preserve"> meer context en nuance. </w:t>
+      </w:r>
+      <w:r>
+        <w:rPr>
+          <w:rFonts w:ascii="Courier New" w:hAnsi="Courier New" w:cs="Courier New"/>
+        </w:rPr>
+        <w:t>Ook in het boek</w:t>
+      </w:r>
+      <w:r>
+        <w:rPr>
+          <w:rFonts w:ascii="Courier New" w:hAnsi="Courier New" w:cs="Courier New"/>
+        </w:rPr>
+        <w:t xml:space="preserve"> w</w:t>
+      </w:r>
+      <w:r>
+        <w:rPr>
+          <w:rFonts w:ascii="Courier New" w:hAnsi="Courier New" w:cs="Courier New"/>
+        </w:rPr>
+        <w:t>o</w:t>
+      </w:r>
+      <w:r>
+        <w:rPr>
+          <w:rFonts w:ascii="Courier New" w:hAnsi="Courier New" w:cs="Courier New"/>
+        </w:rPr>
+        <w:t>rden</w:t>
+      </w:r>
+      <w:r>
+        <w:rPr>
+          <w:rFonts w:ascii="Courier New" w:hAnsi="Courier New" w:cs="Courier New"/>
+        </w:rPr>
+        <w:t xml:space="preserve"> de inhoudelijke hoofdstukken</w:t>
+      </w:r>
+      <w:r>
+        <w:rPr>
+          <w:rFonts w:ascii="Courier New" w:hAnsi="Courier New" w:cs="Courier New"/>
+        </w:rPr>
+        <w:t xml:space="preserve"> aangevuld met fictie, poëziestukken en foto’s. Dat wat Amerika tot Amerika maakt komt niet zozeer voort uit de idealen van 1776, zo schrijft Hannah-Jones in het voorwoord, maar hebben te maken met de werkelijkheid van 1619, de contradicties en de strijd rond slavernij en vrijheid</w:t>
+      </w:r>
+      <w:r>
+        <w:rPr>
+          <w:rFonts w:ascii="Courier New" w:hAnsi="Courier New" w:cs="Courier New"/>
+        </w:rPr>
+        <w:t xml:space="preserve"> gedurende de afgelopen vierhonderd jaar</w:t>
+      </w:r>
+      <w:r>
+        <w:rPr>
+          <w:rFonts w:ascii="Courier New" w:hAnsi="Courier New" w:cs="Courier New"/>
+        </w:rPr>
+        <w:t xml:space="preserve">. </w:t>
+      </w:r>
+      <w:r>
+        <w:rPr>
+          <w:rFonts w:ascii="Courier New" w:hAnsi="Courier New" w:cs="Courier New"/>
+        </w:rPr>
+        <w:t>Dat is wat ze ook met dit boek duidelijk wil maken.</w:t>
+      </w:r>
+      <w:r>
+        <w:rPr>
+          <w:rFonts w:ascii="Courier New" w:hAnsi="Courier New" w:cs="Courier New"/>
+        </w:rPr>
+        <w:t xml:space="preserve"> </w:t>
+      </w:r>
     </w:p>
     <w:p>
       <w:pPr>
@@ -396,98 +1038,6 @@
           <w:rFonts w:ascii="Courier New" w:hAnsi="Courier New" w:cs="Courier New"/>
         </w:rPr>
       </w:pPr>
-      <w:r>
-        <w:rPr>
-          <w:rFonts w:ascii="Courier New" w:hAnsi="Courier New" w:cs="Courier New"/>
-        </w:rPr>
-        <w:t xml:space="preserve">Hannah-Jones zag dat het project veel losmaakte </w:t>
-      </w:r>
-      <w:r>
-        <w:rPr>
-          <w:rFonts w:ascii="Courier New" w:hAnsi="Courier New" w:cs="Courier New"/>
-        </w:rPr>
-        <w:t xml:space="preserve">en maatschappelijk gebeurde er veel. George Floyd werd vermoord en xx protesten braken in 2020 uit. </w:t>
-      </w:r>
-      <w:proofErr w:type="gramStart"/>
-      <w:r>
-        <w:rPr>
-          <w:rFonts w:ascii="Courier New" w:hAnsi="Courier New" w:cs="Courier New"/>
-        </w:rPr>
-        <w:t>ging</w:t>
-      </w:r>
-      <w:proofErr w:type="gramEnd"/>
-      <w:r>
-        <w:rPr>
-          <w:rFonts w:ascii="Courier New" w:hAnsi="Courier New" w:cs="Courier New"/>
-        </w:rPr>
-        <w:t xml:space="preserve"> </w:t>
-      </w:r>
-      <w:r>
-        <w:rPr>
-          <w:rFonts w:ascii="Courier New" w:hAnsi="Courier New" w:cs="Courier New"/>
-        </w:rPr>
-        <w:t xml:space="preserve">na te denken of ze die geschiedenis niet verder zou kunnen uitwerken in een boek. Er kwamen meer hoofdstukken en ze werden op basis van kritiek </w:t>
-      </w:r>
-      <w:r>
-        <w:rPr>
-          <w:rFonts w:ascii="Courier New" w:hAnsi="Courier New" w:cs="Courier New"/>
-        </w:rPr>
-        <w:t>g</w:t>
-      </w:r>
-      <w:r>
-        <w:rPr>
-          <w:rFonts w:ascii="Courier New" w:hAnsi="Courier New" w:cs="Courier New"/>
-        </w:rPr>
-        <w:t xml:space="preserve">enuanceerd en aangescherpt. </w:t>
-      </w:r>
-      <w:r>
-        <w:rPr>
-          <w:rFonts w:ascii="Courier New" w:hAnsi="Courier New" w:cs="Courier New"/>
-        </w:rPr>
-        <w:t xml:space="preserve">Er werd op basis van de kritiek meer context en nuance aangebracht. </w:t>
-      </w:r>
-      <w:r>
-        <w:rPr>
-          <w:rFonts w:ascii="Courier New" w:hAnsi="Courier New" w:cs="Courier New"/>
-        </w:rPr>
-        <w:t>De hoofdstukken werden aangevuld met fictie</w:t>
-      </w:r>
-      <w:r>
-        <w:rPr>
-          <w:rFonts w:ascii="Courier New" w:hAnsi="Courier New" w:cs="Courier New"/>
-        </w:rPr>
-        <w:t>,</w:t>
-      </w:r>
-      <w:r>
-        <w:rPr>
-          <w:rFonts w:ascii="Courier New" w:hAnsi="Courier New" w:cs="Courier New"/>
-        </w:rPr>
-        <w:t xml:space="preserve"> poëziestukken</w:t>
-      </w:r>
-      <w:r>
-        <w:rPr>
-          <w:rFonts w:ascii="Courier New" w:hAnsi="Courier New" w:cs="Courier New"/>
-        </w:rPr>
-        <w:t xml:space="preserve"> en foto’s</w:t>
-      </w:r>
-      <w:r>
-        <w:rPr>
-          <w:rFonts w:ascii="Courier New" w:hAnsi="Courier New" w:cs="Courier New"/>
-        </w:rPr>
-        <w:t>. Dat wat Amerika tot Amerika maakt komt niet zozeer voort uit de idealen van 1776 maar hebben te maken met de werkelijkheid van 1619, de contr</w:t>
-      </w:r>
-      <w:r>
-        <w:rPr>
-          <w:rFonts w:ascii="Courier New" w:hAnsi="Courier New" w:cs="Courier New"/>
-        </w:rPr>
-        <w:t xml:space="preserve">adicties en de strijd rond slavernij en vrijheid. </w:t>
-      </w:r>
-      <w:r>
-        <w:rPr>
-          <w:rFonts w:ascii="Courier New" w:hAnsi="Courier New" w:cs="Courier New"/>
-        </w:rPr>
-        <w:t xml:space="preserve"> </w:t>
-      </w:r>
     </w:p>
     <w:p>
       <w:pPr>
@@ -499,284 +1049,985 @@
       <w:r>
         <w:rPr>
           <w:rFonts w:ascii="Courier New" w:hAnsi="Courier New" w:cs="Courier New"/>
-        </w:rPr>
-        <w:t xml:space="preserve">In het eerste hoofdstuk </w:t>
-      </w:r>
-      <w:r>
-        <w:rPr>
-          <w:rFonts w:ascii="Courier New" w:hAnsi="Courier New" w:cs="Courier New"/>
           <w:i/>
           <w:iCs/>
         </w:rPr>
-        <w:t>Democratie</w:t>
+        <w:t>The 1619 Project</w:t>
+      </w:r>
+      <w:r>
+        <w:rPr>
+          <w:rFonts w:ascii="Courier New" w:hAnsi="Courier New" w:cs="Courier New"/>
+        </w:rPr>
+        <w:t xml:space="preserve"> is een mozaï</w:t>
+      </w:r>
+      <w:r>
+        <w:rPr>
+          <w:rFonts w:ascii="Courier New" w:hAnsi="Courier New" w:cs="Courier New"/>
+        </w:rPr>
+        <w:t>e</w:t>
+      </w:r>
+      <w:r>
+        <w:rPr>
+          <w:rFonts w:ascii="Courier New" w:hAnsi="Courier New" w:cs="Courier New"/>
+        </w:rPr>
+        <w:t>k van verhalen, argumenten, feiten, verbeeldingen, per</w:t>
+      </w:r>
+      <w:r>
+        <w:rPr>
+          <w:rFonts w:ascii="Courier New" w:hAnsi="Courier New" w:cs="Courier New"/>
+        </w:rPr>
+        <w:t>s</w:t>
+      </w:r>
+      <w:r>
+        <w:rPr>
+          <w:rFonts w:ascii="Courier New" w:hAnsi="Courier New" w:cs="Courier New"/>
+        </w:rPr>
+        <w:t xml:space="preserve">pectieven en historische momenten. Het boek bestaat </w:t>
+      </w:r>
+      <w:r>
+        <w:rPr>
+          <w:rFonts w:ascii="Courier New" w:hAnsi="Courier New" w:cs="Courier New"/>
+        </w:rPr>
+        <w:t>na de inleiding</w:t>
+      </w:r>
+      <w:r>
+        <w:rPr>
+          <w:rFonts w:ascii="Courier New" w:hAnsi="Courier New" w:cs="Courier New"/>
+        </w:rPr>
+        <w:t xml:space="preserve"> uit achttien </w:t>
+      </w:r>
+      <w:r>
+        <w:rPr>
+          <w:rFonts w:ascii="Courier New" w:hAnsi="Courier New" w:cs="Courier New"/>
+        </w:rPr>
+        <w:t xml:space="preserve">inhoudelijke </w:t>
+      </w:r>
+      <w:r>
+        <w:rPr>
+          <w:rFonts w:ascii="Courier New" w:hAnsi="Courier New" w:cs="Courier New"/>
+        </w:rPr>
+        <w:t>hoofdstukken d</w:t>
+      </w:r>
+      <w:r>
+        <w:rPr>
+          <w:rFonts w:ascii="Courier New" w:hAnsi="Courier New" w:cs="Courier New"/>
+        </w:rPr>
+        <w:t>ie</w:t>
+      </w:r>
+      <w:r>
+        <w:rPr>
+          <w:rFonts w:ascii="Courier New" w:hAnsi="Courier New" w:cs="Courier New"/>
+        </w:rPr>
+        <w:t xml:space="preserve"> j</w:t>
+      </w:r>
+      <w:r>
+        <w:rPr>
+          <w:rFonts w:ascii="Courier New" w:hAnsi="Courier New" w:cs="Courier New"/>
+        </w:rPr>
+        <w:t>ou</w:t>
+      </w:r>
+      <w:r>
+        <w:rPr>
+          <w:rFonts w:ascii="Courier New" w:hAnsi="Courier New" w:cs="Courier New"/>
+        </w:rPr>
+        <w:t xml:space="preserve"> als lezer een heel goed beeld </w:t>
+      </w:r>
+      <w:r>
+        <w:rPr>
+          <w:rFonts w:ascii="Courier New" w:hAnsi="Courier New" w:cs="Courier New"/>
+        </w:rPr>
+        <w:t xml:space="preserve">geven </w:t>
+      </w:r>
+      <w:r>
+        <w:rPr>
+          <w:rFonts w:ascii="Courier New" w:hAnsi="Courier New" w:cs="Courier New"/>
+        </w:rPr>
+        <w:t>van de Amerikaanse slavernijgeschiedenis</w:t>
+      </w:r>
+      <w:r>
+        <w:rPr>
+          <w:rFonts w:ascii="Courier New" w:hAnsi="Courier New" w:cs="Courier New"/>
+        </w:rPr>
+        <w:t xml:space="preserve"> en de gevolgen</w:t>
+      </w:r>
+      <w:r>
+        <w:rPr>
+          <w:rFonts w:ascii="Courier New" w:hAnsi="Courier New" w:cs="Courier New"/>
+        </w:rPr>
+        <w:t xml:space="preserve">. </w:t>
+      </w:r>
+      <w:r>
+        <w:rPr>
+          <w:rFonts w:ascii="Courier New" w:hAnsi="Courier New" w:cs="Courier New"/>
+        </w:rPr>
+        <w:t xml:space="preserve">Er zijn </w:t>
+      </w:r>
+      <w:r>
+        <w:rPr>
+          <w:rFonts w:ascii="Courier New" w:hAnsi="Courier New" w:cs="Courier New"/>
+        </w:rPr>
+        <w:t xml:space="preserve">hoofdstukken </w:t>
+      </w:r>
+      <w:r>
+        <w:rPr>
+          <w:rFonts w:ascii="Courier New" w:hAnsi="Courier New" w:cs="Courier New"/>
+        </w:rPr>
+        <w:t>(</w:t>
+      </w:r>
+      <w:r>
+        <w:rPr>
+          <w:rFonts w:ascii="Courier New" w:hAnsi="Courier New" w:cs="Courier New"/>
+        </w:rPr>
+        <w:t xml:space="preserve">zoals </w:t>
+      </w:r>
+      <w:r>
+        <w:rPr>
+          <w:rFonts w:ascii="Courier New" w:hAnsi="Courier New" w:cs="Courier New"/>
+        </w:rPr>
+        <w:t xml:space="preserve">Democratie, Kapitalisme, Burgerrechten, Politiek en Vooruitgang) </w:t>
+      </w:r>
+      <w:r>
+        <w:rPr>
+          <w:rFonts w:ascii="Courier New" w:hAnsi="Courier New" w:cs="Courier New"/>
+        </w:rPr>
+        <w:t>die gaan over</w:t>
+      </w:r>
+      <w:r>
+        <w:rPr>
+          <w:rFonts w:ascii="Courier New" w:hAnsi="Courier New" w:cs="Courier New"/>
+        </w:rPr>
+        <w:t xml:space="preserve"> de fundamenten van de </w:t>
+      </w:r>
+      <w:r>
+        <w:rPr>
+          <w:rFonts w:ascii="Courier New" w:hAnsi="Courier New" w:cs="Courier New"/>
+        </w:rPr>
+        <w:t xml:space="preserve">Amerikaanse </w:t>
+      </w:r>
+      <w:r>
+        <w:rPr>
+          <w:rFonts w:ascii="Courier New" w:hAnsi="Courier New" w:cs="Courier New"/>
+        </w:rPr>
+        <w:t xml:space="preserve">samenleving. </w:t>
+      </w:r>
+      <w:r>
+        <w:rPr>
+          <w:rFonts w:ascii="Courier New" w:hAnsi="Courier New" w:cs="Courier New"/>
+        </w:rPr>
+        <w:t>Hier lees je</w:t>
+      </w:r>
+      <w:r>
+        <w:rPr>
+          <w:rFonts w:ascii="Courier New" w:hAnsi="Courier New" w:cs="Courier New"/>
+        </w:rPr>
+        <w:t xml:space="preserve"> dat </w:t>
+      </w:r>
+      <w:r>
+        <w:rPr>
+          <w:rFonts w:ascii="Courier New" w:hAnsi="Courier New" w:cs="Courier New"/>
+        </w:rPr>
+        <w:t>een deel van de</w:t>
+      </w:r>
+      <w:r>
+        <w:rPr>
+          <w:rFonts w:ascii="Courier New" w:hAnsi="Courier New" w:cs="Courier New"/>
+        </w:rPr>
+        <w:t xml:space="preserve"> kolonisten </w:t>
+      </w:r>
+      <w:r>
+        <w:rPr>
+          <w:rFonts w:ascii="Courier New" w:hAnsi="Courier New" w:cs="Courier New"/>
+        </w:rPr>
+        <w:t>ten tijde van</w:t>
+      </w:r>
+      <w:r>
+        <w:rPr>
+          <w:rFonts w:ascii="Courier New" w:hAnsi="Courier New" w:cs="Courier New"/>
+        </w:rPr>
+        <w:t xml:space="preserve"> </w:t>
+      </w:r>
+      <w:r>
+        <w:rPr>
+          <w:rFonts w:ascii="Courier New" w:hAnsi="Courier New" w:cs="Courier New"/>
+        </w:rPr>
+        <w:t xml:space="preserve">de Amerikaanse Revolutie </w:t>
+      </w:r>
+      <w:r>
+        <w:rPr>
+          <w:rFonts w:ascii="Courier New" w:hAnsi="Courier New" w:cs="Courier New"/>
+        </w:rPr>
+        <w:t xml:space="preserve">niet alleen </w:t>
+      </w:r>
+      <w:r>
+        <w:rPr>
+          <w:rFonts w:ascii="Courier New" w:hAnsi="Courier New" w:cs="Courier New"/>
+        </w:rPr>
+        <w:t>tegen de Engelse</w:t>
+      </w:r>
+      <w:r>
+        <w:rPr>
+          <w:rFonts w:ascii="Courier New" w:hAnsi="Courier New" w:cs="Courier New"/>
+        </w:rPr>
+        <w:t xml:space="preserve">n vochten voor zelfbeschikkingsrechten, maar dat </w:t>
+      </w:r>
+      <w:r>
+        <w:rPr>
+          <w:rFonts w:ascii="Courier New" w:hAnsi="Courier New" w:cs="Courier New"/>
+        </w:rPr>
+        <w:t>die dat ook</w:t>
+      </w:r>
+      <w:r>
+        <w:rPr>
+          <w:rFonts w:ascii="Courier New" w:hAnsi="Courier New" w:cs="Courier New"/>
+        </w:rPr>
+        <w:t xml:space="preserve"> deden</w:t>
+      </w:r>
+      <w:r>
+        <w:rPr>
+          <w:rFonts w:ascii="Courier New" w:hAnsi="Courier New" w:cs="Courier New"/>
+        </w:rPr>
+        <w:t xml:space="preserve"> om</w:t>
+      </w:r>
+      <w:r>
+        <w:rPr>
+          <w:rFonts w:ascii="Courier New" w:hAnsi="Courier New" w:cs="Courier New"/>
+        </w:rPr>
+        <w:t xml:space="preserve"> zo</w:t>
+      </w:r>
+      <w:r>
+        <w:rPr>
+          <w:rFonts w:ascii="Courier New" w:hAnsi="Courier New" w:cs="Courier New"/>
+        </w:rPr>
+        <w:t xml:space="preserve"> de eigendomsrechten </w:t>
+      </w:r>
+      <w:r>
+        <w:rPr>
+          <w:rFonts w:ascii="Courier New" w:hAnsi="Courier New" w:cs="Courier New"/>
+        </w:rPr>
+        <w:t xml:space="preserve">op de slaven </w:t>
+      </w:r>
+      <w:r>
+        <w:rPr>
+          <w:rFonts w:ascii="Courier New" w:hAnsi="Courier New" w:cs="Courier New"/>
+        </w:rPr>
+        <w:t>te kunnen bewaren</w:t>
+      </w:r>
+      <w:r>
+        <w:rPr>
+          <w:rFonts w:ascii="Courier New" w:hAnsi="Courier New" w:cs="Courier New"/>
+        </w:rPr>
+        <w:t xml:space="preserve">. </w:t>
+      </w:r>
+      <w:r>
+        <w:rPr>
+          <w:rFonts w:ascii="Courier New" w:hAnsi="Courier New" w:cs="Courier New"/>
+        </w:rPr>
+        <w:t>D</w:t>
+      </w:r>
+      <w:r>
+        <w:rPr>
+          <w:rFonts w:ascii="Courier New" w:hAnsi="Courier New" w:cs="Courier New"/>
+        </w:rPr>
+        <w:t xml:space="preserve">e eerste twaalf </w:t>
+      </w:r>
+      <w:r>
+        <w:rPr>
+          <w:rFonts w:ascii="Courier New" w:hAnsi="Courier New" w:cs="Courier New"/>
+        </w:rPr>
+        <w:lastRenderedPageBreak/>
+        <w:t xml:space="preserve">presidenten </w:t>
+      </w:r>
+      <w:r>
+        <w:rPr>
+          <w:rFonts w:ascii="Courier New" w:hAnsi="Courier New" w:cs="Courier New"/>
+        </w:rPr>
+        <w:t xml:space="preserve">waren </w:t>
+      </w:r>
+      <w:r>
+        <w:rPr>
+          <w:rFonts w:ascii="Courier New" w:hAnsi="Courier New" w:cs="Courier New"/>
+        </w:rPr>
+        <w:t xml:space="preserve">ten slotte </w:t>
+      </w:r>
+      <w:r>
+        <w:rPr>
+          <w:rFonts w:ascii="Courier New" w:hAnsi="Courier New" w:cs="Courier New"/>
+        </w:rPr>
+        <w:t>zelf slavendrijvers</w:t>
+      </w:r>
+      <w:r>
+        <w:rPr>
+          <w:rFonts w:ascii="Courier New" w:hAnsi="Courier New" w:cs="Courier New"/>
+        </w:rPr>
+        <w:t>. H</w:t>
+      </w:r>
+      <w:r>
+        <w:rPr>
+          <w:rFonts w:ascii="Courier New" w:hAnsi="Courier New" w:cs="Courier New"/>
+        </w:rPr>
+        <w:t xml:space="preserve">et land </w:t>
+      </w:r>
+      <w:r>
+        <w:rPr>
+          <w:rFonts w:ascii="Courier New" w:hAnsi="Courier New" w:cs="Courier New"/>
+        </w:rPr>
+        <w:t>wordt in</w:t>
+      </w:r>
+      <w:r>
+        <w:rPr>
+          <w:rFonts w:ascii="Courier New" w:hAnsi="Courier New" w:cs="Courier New"/>
+        </w:rPr>
+        <w:t xml:space="preserve"> verschillende periode</w:t>
+      </w:r>
+      <w:r>
+        <w:rPr>
+          <w:rFonts w:ascii="Courier New" w:hAnsi="Courier New" w:cs="Courier New"/>
+        </w:rPr>
+        <w:t>s</w:t>
+      </w:r>
+      <w:r>
+        <w:rPr>
+          <w:rFonts w:ascii="Courier New" w:hAnsi="Courier New" w:cs="Courier New"/>
+        </w:rPr>
+        <w:t xml:space="preserve"> opgebouwd over de ruggen van tot slaaf </w:t>
+      </w:r>
+      <w:proofErr w:type="spellStart"/>
+      <w:r>
+        <w:rPr>
+          <w:rFonts w:ascii="Courier New" w:hAnsi="Courier New" w:cs="Courier New"/>
+        </w:rPr>
+        <w:t>gemaakten</w:t>
+      </w:r>
+      <w:proofErr w:type="spellEnd"/>
+      <w:r>
+        <w:rPr>
+          <w:rFonts w:ascii="Courier New" w:hAnsi="Courier New" w:cs="Courier New"/>
+        </w:rPr>
+        <w:t xml:space="preserve"> en de zwarte bevolking in het democratische land </w:t>
+      </w:r>
+      <w:r>
+        <w:rPr>
+          <w:rFonts w:ascii="Courier New" w:hAnsi="Courier New" w:cs="Courier New"/>
+        </w:rPr>
+        <w:t xml:space="preserve">is </w:t>
+      </w:r>
+      <w:r>
+        <w:rPr>
+          <w:rFonts w:ascii="Courier New" w:hAnsi="Courier New" w:cs="Courier New"/>
+        </w:rPr>
+        <w:t xml:space="preserve">nog maar korte tijd </w:t>
+      </w:r>
+      <w:r>
+        <w:rPr>
+          <w:rFonts w:ascii="Courier New" w:hAnsi="Courier New" w:cs="Courier New"/>
+        </w:rPr>
+        <w:t xml:space="preserve">legaal vrij. </w:t>
+      </w:r>
+    </w:p>
+    <w:p>
+      <w:pPr>
+        <w:spacing w:line="360" w:lineRule="auto"/>
+        <w:ind w:firstLine="708"/>
+        <w:rPr>
+          <w:rFonts w:ascii="Courier New" w:hAnsi="Courier New" w:cs="Courier New"/>
+        </w:rPr>
+      </w:pPr>
+      <w:r>
+        <w:rPr>
+          <w:rFonts w:ascii="Courier New" w:hAnsi="Courier New" w:cs="Courier New"/>
+        </w:rPr>
+        <w:t xml:space="preserve">Amerika is een </w:t>
+      </w:r>
+      <w:r>
+        <w:rPr>
+          <w:rFonts w:ascii="Courier New" w:hAnsi="Courier New" w:cs="Courier New"/>
+        </w:rPr>
+        <w:t xml:space="preserve">kapitalistisch land waarin ongelijkheid regeert en armoede wordt verspreid. De slavernij gaf de instituten, de wetten, de financiële kaders en zelfs het managementsysteem vorm. </w:t>
+      </w:r>
+      <w:r>
+        <w:rPr>
+          <w:rFonts w:ascii="Courier New" w:hAnsi="Courier New" w:cs="Courier New"/>
+        </w:rPr>
+        <w:t>De</w:t>
+      </w:r>
+      <w:r>
+        <w:rPr>
+          <w:rFonts w:ascii="Courier New" w:hAnsi="Courier New" w:cs="Courier New"/>
+        </w:rPr>
+        <w:t xml:space="preserve"> strijd tussen gelijkheid en hiërarchie ligt </w:t>
+      </w:r>
+      <w:r>
+        <w:rPr>
+          <w:rFonts w:ascii="Courier New" w:hAnsi="Courier New" w:cs="Courier New"/>
+        </w:rPr>
+        <w:t xml:space="preserve">aan de basis </w:t>
+      </w:r>
+      <w:r>
+        <w:rPr>
+          <w:rFonts w:ascii="Courier New" w:hAnsi="Courier New" w:cs="Courier New"/>
+        </w:rPr>
+        <w:t xml:space="preserve">van het Amerikaanse leven en democratie </w:t>
+      </w:r>
+      <w:r>
+        <w:rPr>
+          <w:rFonts w:ascii="Courier New" w:hAnsi="Courier New" w:cs="Courier New"/>
+        </w:rPr>
+        <w:t xml:space="preserve">zelf is </w:t>
+      </w:r>
+      <w:r>
+        <w:rPr>
+          <w:rFonts w:ascii="Courier New" w:hAnsi="Courier New" w:cs="Courier New"/>
+        </w:rPr>
+        <w:t>een strijd om privileges. Burgerrechten waren lang niet gedefinieerd en werd lang bepaald door de kleur van de persoon. Burgerrecht principe, als een van de belangrijke principes van de Amerikaanse democratie, werd pas in de 19</w:t>
+      </w:r>
+      <w:r>
+        <w:rPr>
+          <w:rFonts w:ascii="Courier New" w:hAnsi="Courier New" w:cs="Courier New"/>
+          <w:vertAlign w:val="superscript"/>
+        </w:rPr>
+        <w:t>e</w:t>
+      </w:r>
+      <w:r>
+        <w:rPr>
+          <w:rFonts w:ascii="Courier New" w:hAnsi="Courier New" w:cs="Courier New"/>
+        </w:rPr>
+        <w:t xml:space="preserve"> eeuw gedefinieerd</w:t>
+      </w:r>
+      <w:r>
+        <w:rPr>
+          <w:rFonts w:ascii="Courier New" w:hAnsi="Courier New" w:cs="Courier New"/>
+        </w:rPr>
+        <w:t xml:space="preserve">. Die strijd voor volledige en gelijke burgerrechten voor de Constitutie wordt in het hoofdstuk Burgerschap beschreven en met die burgerschapsrechten werden de idealen van Amerikaanse Onafhankelijkheidsverklaring ook voor hen mogelijk. </w:t>
+      </w:r>
+    </w:p>
+    <w:p>
+      <w:pPr>
+        <w:spacing w:line="360" w:lineRule="auto"/>
+        <w:ind w:firstLine="708"/>
+        <w:rPr>
+          <w:rFonts w:ascii="Courier New" w:hAnsi="Courier New" w:cs="Courier New"/>
+        </w:rPr>
+      </w:pPr>
+      <w:r>
+        <w:rPr>
+          <w:rFonts w:ascii="Courier New" w:hAnsi="Courier New" w:cs="Courier New"/>
+        </w:rPr>
+        <w:t>In Vooruitgang wordt het beeld onderuitgehaald dat de samenleving er stapsgewijs op vooruitgaat.</w:t>
+      </w:r>
+      <w:r>
+        <w:rPr>
+          <w:rFonts w:ascii="Courier New" w:hAnsi="Courier New" w:cs="Courier New"/>
+        </w:rPr>
+        <w:t xml:space="preserve"> Ook voor raciale verschillen zou dit gelden. Maar toenemende gelijkheid en rechtvaardigheid wordt vanaf gewisseld door toenemende ongelijkheid en onrechtvaardigheid. Deze twee krachten komen we steeds weer samen in de geschiedenis tegen. Na het afschaffen van de slavernij, lijkt de slavernij via Radicale Reconstructie in een nieuwe fase terecht te komen. Na de vooruitgang in de zestiger en de zeventiger jaren, komen de jaren van </w:t>
+      </w:r>
+      <w:proofErr w:type="spellStart"/>
+      <w:r>
+        <w:rPr>
+          <w:rFonts w:ascii="Courier New" w:hAnsi="Courier New" w:cs="Courier New"/>
+        </w:rPr>
+        <w:t>law</w:t>
+      </w:r>
+      <w:proofErr w:type="spellEnd"/>
+      <w:r>
+        <w:rPr>
+          <w:rFonts w:ascii="Courier New" w:hAnsi="Courier New" w:cs="Courier New"/>
+        </w:rPr>
+        <w:t xml:space="preserve"> </w:t>
+      </w:r>
+      <w:proofErr w:type="spellStart"/>
+      <w:r>
+        <w:rPr>
+          <w:rFonts w:ascii="Courier New" w:hAnsi="Courier New" w:cs="Courier New"/>
+        </w:rPr>
+        <w:t>and</w:t>
+      </w:r>
+      <w:proofErr w:type="spellEnd"/>
+      <w:r>
+        <w:rPr>
+          <w:rFonts w:ascii="Courier New" w:hAnsi="Courier New" w:cs="Courier New"/>
+        </w:rPr>
+        <w:t xml:space="preserve"> order en na Obama komt </w:t>
+      </w:r>
+      <w:proofErr w:type="spellStart"/>
+      <w:r>
+        <w:rPr>
+          <w:rFonts w:ascii="Courier New" w:hAnsi="Courier New" w:cs="Courier New"/>
+        </w:rPr>
+        <w:t>Trump</w:t>
+      </w:r>
+      <w:proofErr w:type="spellEnd"/>
+      <w:r>
+        <w:rPr>
+          <w:rFonts w:ascii="Courier New" w:hAnsi="Courier New" w:cs="Courier New"/>
+        </w:rPr>
+        <w:t>. Het duel tussen deze twee krachten zit in het hart van de Amerikaanse raciale geschiedenis.</w:t>
+      </w:r>
+    </w:p>
+    <w:p>
+      <w:pPr>
+        <w:spacing w:line="360" w:lineRule="auto"/>
+        <w:rPr>
+          <w:rFonts w:ascii="Courier New" w:hAnsi="Courier New" w:cs="Courier New"/>
+        </w:rPr>
+      </w:pPr>
+      <w:r>
+        <w:rPr>
+          <w:rFonts w:ascii="Courier New" w:hAnsi="Courier New" w:cs="Courier New"/>
+        </w:rPr>
+        <w:t xml:space="preserve">In het boek </w:t>
+      </w:r>
+      <w:r>
+        <w:rPr>
+          <w:rFonts w:ascii="Courier New" w:hAnsi="Courier New" w:cs="Courier New"/>
+        </w:rPr>
+        <w:t xml:space="preserve">wordt </w:t>
+      </w:r>
+      <w:r>
+        <w:rPr>
+          <w:rFonts w:ascii="Courier New" w:hAnsi="Courier New" w:cs="Courier New"/>
+        </w:rPr>
+        <w:t xml:space="preserve">het ras- en kastesysteem </w:t>
+      </w:r>
+      <w:r>
+        <w:rPr>
+          <w:rFonts w:ascii="Courier New" w:hAnsi="Courier New" w:cs="Courier New"/>
+        </w:rPr>
+        <w:t xml:space="preserve">in een </w:t>
+      </w:r>
+      <w:r>
+        <w:rPr>
+          <w:rFonts w:ascii="Courier New" w:hAnsi="Courier New" w:cs="Courier New"/>
+        </w:rPr>
+        <w:t xml:space="preserve">context </w:t>
+      </w:r>
+      <w:r>
+        <w:rPr>
+          <w:rFonts w:ascii="Courier New" w:hAnsi="Courier New" w:cs="Courier New"/>
+        </w:rPr>
+        <w:t xml:space="preserve">geplaatst waardoor je de </w:t>
+      </w:r>
+      <w:r>
+        <w:rPr>
+          <w:rFonts w:ascii="Courier New" w:hAnsi="Courier New" w:cs="Courier New"/>
+        </w:rPr>
+        <w:t>huidige situatie beter begrijp</w:t>
+      </w:r>
+      <w:r>
+        <w:rPr>
+          <w:rFonts w:ascii="Courier New" w:hAnsi="Courier New" w:cs="Courier New"/>
+        </w:rPr>
+        <w:t>t</w:t>
+      </w:r>
+      <w:r>
+        <w:rPr>
+          <w:rFonts w:ascii="Courier New" w:hAnsi="Courier New" w:cs="Courier New"/>
+        </w:rPr>
+        <w:t xml:space="preserve">. </w:t>
+      </w:r>
+      <w:r>
+        <w:rPr>
+          <w:rFonts w:ascii="Courier New" w:hAnsi="Courier New" w:cs="Courier New"/>
+        </w:rPr>
+        <w:t>H</w:t>
+      </w:r>
+      <w:r>
+        <w:rPr>
+          <w:rFonts w:ascii="Courier New" w:hAnsi="Courier New" w:cs="Courier New"/>
+        </w:rPr>
+        <w:t xml:space="preserve">et </w:t>
+      </w:r>
+      <w:r>
+        <w:rPr>
+          <w:rFonts w:ascii="Courier New" w:hAnsi="Courier New" w:cs="Courier New"/>
+        </w:rPr>
+        <w:t xml:space="preserve">raciale classificatiesysteem </w:t>
+      </w:r>
+      <w:r>
+        <w:rPr>
+          <w:rFonts w:ascii="Courier New" w:hAnsi="Courier New" w:cs="Courier New"/>
+        </w:rPr>
+        <w:t>bepaalt</w:t>
+      </w:r>
+      <w:r>
+        <w:rPr>
+          <w:rFonts w:ascii="Courier New" w:hAnsi="Courier New" w:cs="Courier New"/>
+        </w:rPr>
+        <w:t xml:space="preserve"> wie </w:t>
+      </w:r>
+      <w:r>
+        <w:rPr>
+          <w:rFonts w:ascii="Courier New" w:hAnsi="Courier New" w:cs="Courier New"/>
+        </w:rPr>
+        <w:t xml:space="preserve">er </w:t>
+      </w:r>
+      <w:r>
+        <w:rPr>
+          <w:rFonts w:ascii="Courier New" w:hAnsi="Courier New" w:cs="Courier New"/>
+        </w:rPr>
+        <w:t xml:space="preserve">voor vrijheid in aanmerking komt en wie </w:t>
+      </w:r>
+      <w:r>
+        <w:rPr>
+          <w:rFonts w:ascii="Courier New" w:hAnsi="Courier New" w:cs="Courier New"/>
+        </w:rPr>
+        <w:t xml:space="preserve">tot </w:t>
+      </w:r>
+      <w:r>
+        <w:rPr>
+          <w:rFonts w:ascii="Courier New" w:hAnsi="Courier New" w:cs="Courier New"/>
+        </w:rPr>
+        <w:t xml:space="preserve">slaaf </w:t>
+      </w:r>
+      <w:r>
+        <w:rPr>
+          <w:rFonts w:ascii="Courier New" w:hAnsi="Courier New" w:cs="Courier New"/>
+        </w:rPr>
+        <w:t xml:space="preserve">kan worden </w:t>
+      </w:r>
+      <w:r>
+        <w:rPr>
+          <w:rFonts w:ascii="Courier New" w:hAnsi="Courier New" w:cs="Courier New"/>
+        </w:rPr>
+        <w:t>gemaakt</w:t>
+      </w:r>
+      <w:r>
+        <w:rPr>
+          <w:rFonts w:ascii="Courier New" w:hAnsi="Courier New" w:cs="Courier New"/>
+        </w:rPr>
+        <w:t>. Het laat ook zien wat de betekent</w:t>
+      </w:r>
+      <w:r>
+        <w:rPr>
+          <w:rFonts w:ascii="Courier New" w:hAnsi="Courier New" w:cs="Courier New"/>
+        </w:rPr>
+        <w:t xml:space="preserve"> positie</w:t>
+      </w:r>
+      <w:r>
+        <w:rPr>
+          <w:rFonts w:ascii="Courier New" w:hAnsi="Courier New" w:cs="Courier New"/>
+        </w:rPr>
+        <w:t xml:space="preserve"> </w:t>
+      </w:r>
+      <w:r>
+        <w:rPr>
+          <w:rFonts w:ascii="Courier New" w:hAnsi="Courier New" w:cs="Courier New"/>
+        </w:rPr>
+        <w:t xml:space="preserve">in de samenleving betekent </w:t>
+      </w:r>
+      <w:r>
+        <w:rPr>
+          <w:rFonts w:ascii="Courier New" w:hAnsi="Courier New" w:cs="Courier New"/>
+        </w:rPr>
+        <w:t xml:space="preserve">voor de </w:t>
+      </w:r>
+      <w:r>
+        <w:rPr>
+          <w:rFonts w:ascii="Courier New" w:hAnsi="Courier New" w:cs="Courier New"/>
+        </w:rPr>
+        <w:t>menselijke</w:t>
+      </w:r>
+      <w:r>
+        <w:rPr>
+          <w:rFonts w:ascii="Courier New" w:hAnsi="Courier New" w:cs="Courier New"/>
+        </w:rPr>
+        <w:t xml:space="preserve"> omgang</w:t>
+      </w:r>
+      <w:r>
+        <w:rPr>
+          <w:rFonts w:ascii="Courier New" w:hAnsi="Courier New" w:cs="Courier New"/>
+        </w:rPr>
+        <w:t xml:space="preserve">, wie er geweld kan gebruiken en wie het ondergaat. </w:t>
+      </w:r>
+      <w:proofErr w:type="gramStart"/>
+      <w:r>
+        <w:rPr>
+          <w:rFonts w:ascii="Courier New" w:hAnsi="Courier New" w:cs="Courier New"/>
+        </w:rPr>
+        <w:t>seksuele</w:t>
+      </w:r>
+      <w:proofErr w:type="gramEnd"/>
+      <w:r>
+        <w:rPr>
+          <w:rFonts w:ascii="Courier New" w:hAnsi="Courier New" w:cs="Courier New"/>
+        </w:rPr>
+        <w:t xml:space="preserve"> </w:t>
+      </w:r>
+      <w:r>
+        <w:rPr>
+          <w:rFonts w:ascii="Courier New" w:hAnsi="Courier New" w:cs="Courier New"/>
+        </w:rPr>
+        <w:t xml:space="preserve">geweld tegen vrouwen en de strijd om hun lichamelijke autonomie. </w:t>
+      </w:r>
+      <w:r>
+        <w:rPr>
+          <w:rFonts w:ascii="Courier New" w:hAnsi="Courier New" w:cs="Courier New"/>
+        </w:rPr>
+        <w:t xml:space="preserve">Het gaat ook over de </w:t>
+      </w:r>
+      <w:r>
+        <w:rPr>
+          <w:rFonts w:ascii="Courier New" w:hAnsi="Courier New" w:cs="Courier New"/>
+        </w:rPr>
+        <w:t xml:space="preserve">belangrijke rol van de zwarte bevolking in de suikerindustrie. Zij waren niet alleen lang slachtoffer in het </w:t>
+      </w:r>
+      <w:r>
+        <w:rPr>
+          <w:rFonts w:ascii="Courier New" w:hAnsi="Courier New" w:cs="Courier New"/>
+        </w:rPr>
+        <w:lastRenderedPageBreak/>
+        <w:t xml:space="preserve">productieproces </w:t>
+      </w:r>
+      <w:r>
+        <w:rPr>
+          <w:rFonts w:ascii="Courier New" w:hAnsi="Courier New" w:cs="Courier New"/>
+        </w:rPr>
+        <w:t xml:space="preserve">van suiker (witte </w:t>
+      </w:r>
+      <w:proofErr w:type="gramStart"/>
+      <w:r>
+        <w:rPr>
+          <w:rFonts w:ascii="Courier New" w:hAnsi="Courier New" w:cs="Courier New"/>
+        </w:rPr>
+        <w:t>goud)</w:t>
+      </w:r>
+      <w:r>
+        <w:rPr>
+          <w:rFonts w:ascii="Courier New" w:hAnsi="Courier New" w:cs="Courier New"/>
+        </w:rPr>
+        <w:t>maar</w:t>
+      </w:r>
+      <w:proofErr w:type="gramEnd"/>
+      <w:r>
+        <w:rPr>
+          <w:rFonts w:ascii="Courier New" w:hAnsi="Courier New" w:cs="Courier New"/>
+        </w:rPr>
+        <w:t xml:space="preserve"> tegenwoordig zijn zij vooral het slachtoffer van het (teveel) gebruik dat hun gezondheid in gevaar brengt. </w:t>
+      </w:r>
+      <w:r>
+        <w:rPr>
+          <w:rFonts w:ascii="Courier New" w:hAnsi="Courier New" w:cs="Courier New"/>
+        </w:rPr>
+        <w:t xml:space="preserve">Het gaat ook over de strijd voor de gezondheid van de zwarte bevolking toen de slavernij in 1865 werd afgeschaft en vier miljoen mensen </w:t>
+      </w:r>
+      <w:proofErr w:type="gramStart"/>
+      <w:r>
+        <w:rPr>
+          <w:rFonts w:ascii="Courier New" w:hAnsi="Courier New" w:cs="Courier New"/>
+        </w:rPr>
+        <w:t>vrij kwamen</w:t>
+      </w:r>
+      <w:proofErr w:type="gramEnd"/>
+      <w:r>
+        <w:rPr>
+          <w:rFonts w:ascii="Courier New" w:hAnsi="Courier New" w:cs="Courier New"/>
+        </w:rPr>
+        <w:t xml:space="preserve">. De National </w:t>
+      </w:r>
+      <w:proofErr w:type="spellStart"/>
+      <w:r>
+        <w:rPr>
+          <w:rFonts w:ascii="Courier New" w:hAnsi="Courier New" w:cs="Courier New"/>
+        </w:rPr>
+        <w:t>Medical</w:t>
+      </w:r>
+      <w:proofErr w:type="spellEnd"/>
+      <w:r>
+        <w:rPr>
+          <w:rFonts w:ascii="Courier New" w:hAnsi="Courier New" w:cs="Courier New"/>
+        </w:rPr>
+        <w:t xml:space="preserve"> Association (NMA) was een belangenorganisatie van zwarte dokters moest de strijd aangaan voor de belangen deze groep. Van ongelijkheid is nog steeds sprake. </w:t>
+      </w:r>
+      <w:r>
+        <w:rPr>
+          <w:rFonts w:ascii="Courier New" w:hAnsi="Courier New" w:cs="Courier New"/>
+        </w:rPr>
+        <w:t xml:space="preserve"> </w:t>
+      </w:r>
+    </w:p>
+    <w:p>
+      <w:pPr>
+        <w:spacing w:line="360" w:lineRule="auto"/>
+        <w:rPr>
+          <w:rFonts w:ascii="Courier New" w:hAnsi="Courier New" w:cs="Courier New"/>
+        </w:rPr>
+      </w:pPr>
+      <w:r>
+        <w:rPr>
+          <w:rFonts w:ascii="Courier New" w:hAnsi="Courier New" w:cs="Courier New"/>
+        </w:rPr>
+        <w:t>Het boek is ook vaak schokkend om te lezen</w:t>
+      </w:r>
+      <w:r>
+        <w:rPr>
+          <w:rFonts w:ascii="Courier New" w:hAnsi="Courier New" w:cs="Courier New"/>
+        </w:rPr>
+        <w:t xml:space="preserve"> omdat er zoveel geweld, ongelijkheid en onmenselijkheid gaat. </w:t>
+      </w:r>
+    </w:p>
+    <w:p>
+      <w:pPr>
+        <w:spacing w:line="360" w:lineRule="auto"/>
+        <w:rPr>
+          <w:rFonts w:ascii="Courier New" w:hAnsi="Courier New" w:cs="Courier New"/>
+        </w:rPr>
+      </w:pPr>
+      <w:r>
+        <w:rPr>
+          <w:rFonts w:ascii="Courier New" w:hAnsi="Courier New" w:cs="Courier New"/>
+        </w:rPr>
+        <w:t>Het boek laat ook de kracht zien via muziek</w:t>
+      </w:r>
+    </w:p>
+    <w:p>
+      <w:pPr>
+        <w:spacing w:line="360" w:lineRule="auto"/>
+        <w:rPr>
+          <w:rFonts w:ascii="Courier New" w:hAnsi="Courier New" w:cs="Courier New"/>
+        </w:rPr>
+      </w:pPr>
+    </w:p>
+    <w:p>
+      <w:pPr>
+        <w:spacing w:line="360" w:lineRule="auto"/>
+        <w:rPr>
+          <w:rFonts w:ascii="Courier New" w:hAnsi="Courier New" w:cs="Courier New"/>
+        </w:rPr>
+      </w:pPr>
+      <w:r>
+        <w:rPr>
+          <w:rFonts w:ascii="Courier New" w:hAnsi="Courier New" w:cs="Courier New"/>
+        </w:rPr>
+        <w:t xml:space="preserve"> </w:t>
+      </w:r>
+    </w:p>
+    <w:p>
+      <w:pPr>
+        <w:spacing w:line="360" w:lineRule="auto"/>
+        <w:rPr>
+          <w:rFonts w:ascii="Courier New" w:hAnsi="Courier New" w:cs="Courier New"/>
+        </w:rPr>
+      </w:pPr>
+      <w:r>
+        <w:rPr>
+          <w:rFonts w:ascii="Courier New" w:hAnsi="Courier New" w:cs="Courier New"/>
+        </w:rPr>
+        <w:t xml:space="preserve"> </w:t>
+      </w:r>
+      <w:r>
+        <w:rPr>
+          <w:rFonts w:ascii="Courier New" w:hAnsi="Courier New" w:cs="Courier New"/>
+        </w:rPr>
+        <w:t xml:space="preserve">Al snel barst kwam er ook kritiek. Van wetenschappers bijvoorbeeld dat de rol van Lincoln ten opzichte van de slavernij wel wat anders in elkaar zat. Dat soort kritiek kon natuurlijk niet uitblijven. Belangrijker echter was de storm van politieke kritiek die vanuit conservatieve hoek losbarstte op het 1619 project. Vanuit lokale overheden werden educatieve activiteiten rondom slavernij tegengehouden en scholen en universiteiten werden tegengehouden om op deze manier tegen het verleden aan te kijken. Een van </w:t>
+      </w:r>
+      <w:proofErr w:type="spellStart"/>
+      <w:r>
+        <w:rPr>
+          <w:rFonts w:ascii="Courier New" w:hAnsi="Courier New" w:cs="Courier New"/>
+        </w:rPr>
+        <w:t>Trumps</w:t>
+      </w:r>
+      <w:proofErr w:type="spellEnd"/>
+      <w:r>
+        <w:rPr>
+          <w:rFonts w:ascii="Courier New" w:hAnsi="Courier New" w:cs="Courier New"/>
+        </w:rPr>
+        <w:t xml:space="preserve"> laatste daden was om op Martin Luther King-dag een tegengeluid te laten horen wanneer hij de 1776 Commissie in het leven roept dat een heel ander narratief zou laten horen. Daar gaat het niet over racisme en ongelijkheid. Hier gaat het om </w:t>
+      </w:r>
+      <w:proofErr w:type="spellStart"/>
+      <w:r>
+        <w:rPr>
+          <w:rFonts w:ascii="Courier New" w:hAnsi="Courier New" w:cs="Courier New"/>
+        </w:rPr>
+        <w:t>patriotisch</w:t>
+      </w:r>
+      <w:proofErr w:type="spellEnd"/>
+      <w:r>
+        <w:rPr>
+          <w:rFonts w:ascii="Courier New" w:hAnsi="Courier New" w:cs="Courier New"/>
+        </w:rPr>
+        <w:t xml:space="preserve"> onderwijs met nadruk op idealen en dat weg wil blijven van de zwarte werkelijkheid van slavernij, segregatie en voortdurende raciale onrechtvaardigheid. </w:t>
+      </w:r>
+      <w:r>
+        <w:rPr>
+          <w:rFonts w:ascii="Courier New" w:hAnsi="Courier New" w:cs="Courier New"/>
+        </w:rPr>
+        <w:t>In de verhalen willen staten laten zien hoe ze zichzelf graag willen zien of niet willen zien. In Amerika is dat het vrijheidslievend volk dat rebelleerde tegen de onderdrukkende monarchie, dat onafhankelijk werd, dat het land naar zijn hand wist te zetten op basis van radicale idealen van zelfbeschikking en gelijkheid, dat heroïsch vocht in de eigen Burgeroorlog om een punt te zetten achter de slavernij en zo als natie overwon.</w:t>
+      </w:r>
+    </w:p>
+    <w:p>
+      <w:pPr>
+        <w:spacing w:line="360" w:lineRule="auto"/>
+        <w:rPr>
+          <w:rFonts w:ascii="Courier New" w:hAnsi="Courier New" w:cs="Courier New"/>
+        </w:rPr>
+      </w:pPr>
+    </w:p>
+    <w:p>
+      <w:pPr>
+        <w:spacing w:line="360" w:lineRule="auto"/>
+        <w:rPr>
+          <w:rFonts w:ascii="Courier New" w:hAnsi="Courier New" w:cs="Courier New"/>
+          <w:lang w:val="en-US"/>
+        </w:rPr>
+      </w:pPr>
+      <w:r>
+        <w:rPr>
+          <w:rFonts w:ascii="Courier New" w:hAnsi="Courier New" w:cs="Courier New"/>
+          <w:lang w:val="en-US"/>
+        </w:rPr>
+        <w:lastRenderedPageBreak/>
+        <w:t>Hannah-Jones, N.</w:t>
+      </w:r>
+      <w:r>
+        <w:rPr>
+          <w:rFonts w:ascii="Courier New" w:hAnsi="Courier New" w:cs="Courier New"/>
+          <w:lang w:val="en-US"/>
+        </w:rPr>
+        <w:t>H.</w:t>
+      </w:r>
+      <w:r>
+        <w:rPr>
+          <w:rFonts w:ascii="Courier New" w:hAnsi="Courier New" w:cs="Courier New"/>
+          <w:lang w:val="en-US"/>
+        </w:rPr>
+        <w:t>, Roper, C., Silverman, I. &amp; Silverstein, J.</w:t>
+      </w:r>
+      <w:r>
+        <w:rPr>
+          <w:rFonts w:ascii="Courier New" w:hAnsi="Courier New" w:cs="Courier New"/>
+          <w:lang w:val="en-US"/>
+        </w:rPr>
+        <w:t xml:space="preserve"> (202</w:t>
+      </w:r>
+      <w:r>
+        <w:rPr>
+          <w:rFonts w:ascii="Courier New" w:hAnsi="Courier New" w:cs="Courier New"/>
+          <w:lang w:val="en-US"/>
+        </w:rPr>
+        <w:t>1</w:t>
+      </w:r>
+      <w:r>
+        <w:rPr>
+          <w:rFonts w:ascii="Courier New" w:hAnsi="Courier New" w:cs="Courier New"/>
+          <w:lang w:val="en-US"/>
+        </w:rPr>
+        <w:t xml:space="preserve">). </w:t>
       </w:r>
       <w:r>
         <w:rPr>
           <w:rFonts w:ascii="Courier New" w:hAnsi="Courier New" w:cs="Courier New"/>
           <w:i/>
           <w:iCs/>
-        </w:rPr>
-        <w:t xml:space="preserve">, </w:t>
-      </w:r>
-      <w:r>
-        <w:rPr>
-          <w:rFonts w:ascii="Courier New" w:hAnsi="Courier New" w:cs="Courier New"/>
-        </w:rPr>
-        <w:t>dat ook door Hannah-Jones is geschreven, de Amerikaanse Revolutie tegen de `Engelse ook werd gevochten om de eigendomsrechten te kunnen bewaren, dat de eerste twaalf presidenten zelf slavendrijvers waren en dat het land in verschillende periode is opgebouwd over de ruggen van d</w:t>
-      </w:r>
-      <w:r>
-        <w:rPr>
-          <w:rFonts w:ascii="Courier New" w:hAnsi="Courier New" w:cs="Courier New"/>
-        </w:rPr>
-        <w:t>i</w:t>
-      </w:r>
-      <w:r>
-        <w:rPr>
-          <w:rFonts w:ascii="Courier New" w:hAnsi="Courier New" w:cs="Courier New"/>
-        </w:rPr>
-        <w:t xml:space="preserve">e tot slaaf </w:t>
-      </w:r>
-      <w:proofErr w:type="spellStart"/>
-      <w:r>
-        <w:rPr>
-          <w:rFonts w:ascii="Courier New" w:hAnsi="Courier New" w:cs="Courier New"/>
-        </w:rPr>
-        <w:t>gemaakten</w:t>
-      </w:r>
-      <w:proofErr w:type="spellEnd"/>
-      <w:r>
-        <w:rPr>
-          <w:rFonts w:ascii="Courier New" w:hAnsi="Courier New" w:cs="Courier New"/>
-        </w:rPr>
-        <w:t xml:space="preserve">.  </w:t>
-      </w:r>
-      <w:r>
-        <w:rPr>
-          <w:rFonts w:ascii="Courier New" w:hAnsi="Courier New" w:cs="Courier New"/>
-        </w:rPr>
-        <w:t xml:space="preserve">Ze zijn pas de laatste vijftig legaal vrij. Daarna volgen er nog zestien hoofdstukken (Ras, Suiker, Angst, Onteigening, Kapitalisme, Politiek, Burgerschap, Zelfverdediging, Straf, Erfenis, Medicijnen, Kerk, Muziek, Gezondheidszorg, Verkeer, Vooruitgang). </w:t>
-      </w:r>
-      <w:r>
-        <w:rPr>
-          <w:rFonts w:ascii="Courier New" w:hAnsi="Courier New" w:cs="Courier New"/>
-        </w:rPr>
-        <w:t xml:space="preserve">Het is een </w:t>
-      </w:r>
-      <w:proofErr w:type="spellStart"/>
-      <w:r>
-        <w:rPr>
-          <w:rFonts w:ascii="Courier New" w:hAnsi="Courier New" w:cs="Courier New"/>
-        </w:rPr>
-        <w:t>mozaïk</w:t>
-      </w:r>
-      <w:proofErr w:type="spellEnd"/>
-      <w:r>
-        <w:rPr>
-          <w:rFonts w:ascii="Courier New" w:hAnsi="Courier New" w:cs="Courier New"/>
-        </w:rPr>
-        <w:t xml:space="preserve"> aan verhalen, argumenten, feiten, verbeeldingen, </w:t>
-      </w:r>
-      <w:proofErr w:type="spellStart"/>
-      <w:r>
-        <w:rPr>
-          <w:rFonts w:ascii="Courier New" w:hAnsi="Courier New" w:cs="Courier New"/>
-        </w:rPr>
-        <w:t>perpectieven</w:t>
-      </w:r>
-      <w:proofErr w:type="spellEnd"/>
-      <w:r>
-        <w:rPr>
-          <w:rFonts w:ascii="Courier New" w:hAnsi="Courier New" w:cs="Courier New"/>
-        </w:rPr>
-        <w:t xml:space="preserve"> en </w:t>
-      </w:r>
-      <w:proofErr w:type="spellStart"/>
-      <w:r>
-        <w:rPr>
-          <w:rFonts w:ascii="Courier New" w:hAnsi="Courier New" w:cs="Courier New"/>
-        </w:rPr>
-        <w:t xml:space="preserve">momenten. </w:t>
-      </w:r>
-      <w:proofErr w:type="spellEnd"/>
-    </w:p>
-    <w:p>
-      <w:pPr>
-        <w:spacing w:line="360" w:lineRule="auto"/>
-        <w:rPr>
-          <w:rFonts w:ascii="Courier New" w:hAnsi="Courier New" w:cs="Courier New"/>
-        </w:rPr>
-      </w:pPr>
-      <w:r>
-        <w:rPr>
-          <w:rFonts w:ascii="Courier New" w:hAnsi="Courier New" w:cs="Courier New"/>
-        </w:rPr>
-        <w:t xml:space="preserve">Het hoofdstuk Suiker, </w:t>
-      </w:r>
-    </w:p>
-    <w:p>
-      <w:pPr>
-        <w:spacing w:line="360" w:lineRule="auto"/>
-        <w:rPr>
-          <w:rFonts w:ascii="Courier New" w:hAnsi="Courier New" w:cs="Courier New"/>
-        </w:rPr>
-      </w:pPr>
-      <w:r>
-        <w:rPr>
-          <w:rFonts w:ascii="Courier New" w:hAnsi="Courier New" w:cs="Courier New"/>
-        </w:rPr>
-        <w:lastRenderedPageBreak/>
-        <w:t xml:space="preserve">Onteigening en </w:t>
-      </w:r>
-    </w:p>
-    <w:p>
-      <w:pPr>
-        <w:spacing w:line="360" w:lineRule="auto"/>
-        <w:rPr>
-          <w:rFonts w:ascii="Courier New" w:hAnsi="Courier New" w:cs="Courier New"/>
-        </w:rPr>
-      </w:pPr>
-      <w:r>
-        <w:rPr>
-          <w:rFonts w:ascii="Courier New" w:hAnsi="Courier New" w:cs="Courier New"/>
-        </w:rPr>
-        <w:t>Verkeer.</w:t>
-      </w:r>
-    </w:p>
-    <w:p>
-      <w:pPr>
-        <w:spacing w:line="360" w:lineRule="auto"/>
-        <w:rPr>
-          <w:rFonts w:ascii="Courier New" w:hAnsi="Courier New" w:cs="Courier New"/>
-        </w:rPr>
-      </w:pPr>
-      <w:r>
-        <w:rPr>
-          <w:rFonts w:ascii="Courier New" w:hAnsi="Courier New" w:cs="Courier New"/>
-        </w:rPr>
-        <w:t xml:space="preserve">In het </w:t>
-      </w:r>
-      <w:proofErr w:type="spellStart"/>
-      <w:r>
-        <w:rPr>
-          <w:rFonts w:ascii="Courier New" w:hAnsi="Courier New" w:cs="Courier New"/>
-        </w:rPr>
-        <w:t>laaste</w:t>
-      </w:r>
-      <w:proofErr w:type="spellEnd"/>
-      <w:r>
-        <w:rPr>
-          <w:rFonts w:ascii="Courier New" w:hAnsi="Courier New" w:cs="Courier New"/>
-        </w:rPr>
-        <w:t xml:space="preserve"> hoofdstuk Justitie</w:t>
-      </w:r>
-    </w:p>
-    <w:p>
-      <w:pPr>
-        <w:spacing w:line="360" w:lineRule="auto"/>
-        <w:rPr>
-          <w:rFonts w:ascii="Courier New" w:hAnsi="Courier New" w:cs="Courier New"/>
-        </w:rPr>
-      </w:pPr>
-    </w:p>
-    <w:p>
-      <w:pPr>
-        <w:spacing w:line="360" w:lineRule="auto"/>
-        <w:rPr>
-          <w:rFonts w:ascii="Courier New" w:hAnsi="Courier New" w:cs="Courier New"/>
-        </w:rPr>
-      </w:pPr>
-      <w:r>
-        <w:rPr>
-          <w:rFonts w:ascii="Courier New" w:hAnsi="Courier New" w:cs="Courier New"/>
-        </w:rPr>
-        <w:t xml:space="preserve"> </w:t>
-      </w:r>
-    </w:p>
-    <w:p>
-      <w:pPr>
-        <w:spacing w:line="360" w:lineRule="auto"/>
-        <w:rPr>
-          <w:rFonts w:ascii="Courier New" w:hAnsi="Courier New" w:cs="Courier New"/>
-        </w:rPr>
-      </w:pPr>
-    </w:p>
-    <w:p>
-      <w:pPr>
-        <w:spacing w:line="360" w:lineRule="auto"/>
-        <w:rPr>
-          <w:rFonts w:ascii="Courier New" w:hAnsi="Courier New" w:cs="Courier New"/>
-          <w:lang w:val="en-US"/>
-        </w:rPr>
-      </w:pPr>
-      <w:r>
-        <w:rPr>
-          <w:rFonts w:ascii="Courier New" w:hAnsi="Courier New" w:cs="Courier New"/>
-        </w:rPr>
-        <w:t>Hannah-Jones, N</w:t>
-      </w:r>
-      <w:r>
-        <w:rPr>
-          <w:rFonts w:ascii="Courier New" w:hAnsi="Courier New" w:cs="Courier New"/>
-        </w:rPr>
-        <w:t>.</w:t>
-      </w:r>
-      <w:r>
-        <w:rPr>
-          <w:rFonts w:ascii="Courier New" w:hAnsi="Courier New" w:cs="Courier New"/>
-        </w:rPr>
-        <w:t>H.</w:t>
-      </w:r>
-      <w:r>
-        <w:rPr>
-          <w:rFonts w:ascii="Courier New" w:hAnsi="Courier New" w:cs="Courier New"/>
-        </w:rPr>
-        <w:t xml:space="preserve">, </w:t>
-      </w:r>
-      <w:proofErr w:type="spellStart"/>
-      <w:r>
-        <w:rPr>
-          <w:rFonts w:ascii="Courier New" w:hAnsi="Courier New" w:cs="Courier New"/>
-        </w:rPr>
-        <w:t>Roper</w:t>
-      </w:r>
-      <w:proofErr w:type="spellEnd"/>
-      <w:r>
-        <w:rPr>
-          <w:rFonts w:ascii="Courier New" w:hAnsi="Courier New" w:cs="Courier New"/>
-        </w:rPr>
-        <w:t xml:space="preserve">, C., Silverman, I. &amp; </w:t>
-      </w:r>
-      <w:proofErr w:type="spellStart"/>
-      <w:r>
-        <w:rPr>
-          <w:rFonts w:ascii="Courier New" w:hAnsi="Courier New" w:cs="Courier New"/>
-        </w:rPr>
-        <w:t>Silverstein</w:t>
-      </w:r>
-      <w:proofErr w:type="spellEnd"/>
-      <w:r>
-        <w:rPr>
-          <w:rFonts w:ascii="Courier New" w:hAnsi="Courier New" w:cs="Courier New"/>
-        </w:rPr>
-        <w:t>, J.</w:t>
-      </w:r>
-      <w:r>
-        <w:rPr>
-          <w:rFonts w:ascii="Courier New" w:hAnsi="Courier New" w:cs="Courier New"/>
-        </w:rPr>
-        <w:t xml:space="preserve"> (202</w:t>
-      </w:r>
-      <w:r>
-        <w:rPr>
-          <w:rFonts w:ascii="Courier New" w:hAnsi="Courier New" w:cs="Courier New"/>
-        </w:rPr>
-        <w:t>1</w:t>
-      </w:r>
-      <w:r>
-        <w:rPr>
-          <w:rFonts w:ascii="Courier New" w:hAnsi="Courier New" w:cs="Courier New"/>
-        </w:rPr>
-        <w:t xml:space="preserve">). </w:t>
+          <w:lang w:val="en-US"/>
+        </w:rPr>
+        <w:t>The 1619 Project</w:t>
+      </w:r>
+      <w:r>
+        <w:rPr>
+          <w:rFonts w:ascii="Courier New" w:hAnsi="Courier New" w:cs="Courier New"/>
+          <w:lang w:val="en-US"/>
+        </w:rPr>
+        <w:t xml:space="preserve">. </w:t>
       </w:r>
       <w:r>
         <w:rPr>
@@ -785,14 +2036,14 @@
           <w:iCs/>
           <w:lang w:val="en-US"/>
         </w:rPr>
-        <w:t>The 1619 Project</w:t>
-      </w:r>
-      <w:r>
-        <w:rPr>
-          <w:rFonts w:ascii="Courier New" w:hAnsi="Courier New" w:cs="Courier New"/>
-          <w:lang w:val="en-US"/>
-        </w:rPr>
-        <w:t xml:space="preserve">. </w:t>
+        <w:t>A New Origin Story.</w:t>
+      </w:r>
+      <w:r>
+        <w:rPr>
+          <w:rFonts w:ascii="Courier New" w:hAnsi="Courier New" w:cs="Courier New"/>
+          <w:lang w:val="en-US"/>
+        </w:rPr>
+        <w:t xml:space="preserve"> </w:t>
       </w:r>
       <w:r>
         <w:rPr>

</xml_diff>

<commit_message>
28-11-23, aanpassing Ingevaren verleden
</commit_message>
<xml_diff>
--- a/BlogsWord/Ingevaren verleden.docx
+++ b/BlogsWord/Ingevaren verleden.docx
@@ -363,7 +363,19 @@
         <w:rPr>
           <w:rFonts w:ascii="Courier New" w:hAnsi="Courier New" w:cs="Courier New"/>
         </w:rPr>
-        <w:t xml:space="preserve">et nummer moest eraan bijdragen de </w:t>
+        <w:t xml:space="preserve">et nummer moest bijdragen </w:t>
+      </w:r>
+      <w:r>
+        <w:rPr>
+          <w:rFonts w:ascii="Courier New" w:hAnsi="Courier New" w:cs="Courier New"/>
+        </w:rPr>
+        <w:t xml:space="preserve">aan een beter begrip van </w:t>
+      </w:r>
+      <w:r>
+        <w:rPr>
+          <w:rFonts w:ascii="Courier New" w:hAnsi="Courier New" w:cs="Courier New"/>
+        </w:rPr>
+        <w:t xml:space="preserve">de </w:t>
       </w:r>
       <w:r>
         <w:rPr>
@@ -381,19 +393,19 @@
         <w:rPr>
           <w:rFonts w:ascii="Courier New" w:hAnsi="Courier New" w:cs="Courier New"/>
         </w:rPr>
-        <w:t xml:space="preserve">(ongelijkheid, geweld, segregatie, polarisatie) </w:t>
-      </w:r>
-      <w:r>
-        <w:rPr>
-          <w:rFonts w:ascii="Courier New" w:hAnsi="Courier New" w:cs="Courier New"/>
-        </w:rPr>
-        <w:t>beter te begrijpen</w:t>
-      </w:r>
-      <w:r>
-        <w:rPr>
-          <w:rFonts w:ascii="Courier New" w:hAnsi="Courier New" w:cs="Courier New"/>
-        </w:rPr>
-        <w:t>, zicht geven op de relatie tussen</w:t>
+        <w:t>(ongelijkheid, geweld, segregatie, polarisatie)</w:t>
+      </w:r>
+      <w:r>
+        <w:rPr>
+          <w:rFonts w:ascii="Courier New" w:hAnsi="Courier New" w:cs="Courier New"/>
+        </w:rPr>
+        <w:t xml:space="preserve">. Het nummer zou </w:t>
+      </w:r>
+      <w:r>
+        <w:rPr>
+          <w:rFonts w:ascii="Courier New" w:hAnsi="Courier New" w:cs="Courier New"/>
+        </w:rPr>
+        <w:t>zicht geven op de relatie tussen</w:t>
       </w:r>
       <w:r>
         <w:rPr>
@@ -423,7 +435,13 @@
         <w:rPr>
           <w:rFonts w:ascii="Courier New" w:hAnsi="Courier New" w:cs="Courier New"/>
         </w:rPr>
-        <w:t xml:space="preserve"> en laten zien wat</w:t>
+        <w:t xml:space="preserve">. Tot slot zou het </w:t>
+      </w:r>
+      <w:r>
+        <w:rPr>
+          <w:rFonts w:ascii="Courier New" w:hAnsi="Courier New" w:cs="Courier New"/>
+        </w:rPr>
+        <w:t>laten zien wat</w:t>
       </w:r>
       <w:r>
         <w:rPr>
@@ -489,7 +507,7 @@
         <w:rPr>
           <w:rFonts w:ascii="Courier New" w:hAnsi="Courier New" w:cs="Courier New"/>
         </w:rPr>
-        <w:t xml:space="preserve"> mensen het jaar 1619 </w:t>
+        <w:t xml:space="preserve"> het jaar 1619 </w:t>
       </w:r>
       <w:r>
         <w:rPr>
@@ -501,7 +519,55 @@
         <w:rPr>
           <w:rFonts w:ascii="Courier New" w:hAnsi="Courier New" w:cs="Courier New"/>
         </w:rPr>
-        <w:t xml:space="preserve"> plaats geven in de geschiedenis die het verdient. Haar pitch was een succes en ze kreeg toestemming om zo’n </w:t>
+        <w:t xml:space="preserve"> plaats </w:t>
+      </w:r>
+      <w:r>
+        <w:rPr>
+          <w:rFonts w:ascii="Courier New" w:hAnsi="Courier New" w:cs="Courier New"/>
+        </w:rPr>
+        <w:t>kreeg</w:t>
+      </w:r>
+      <w:r>
+        <w:rPr>
+          <w:rFonts w:ascii="Courier New" w:hAnsi="Courier New" w:cs="Courier New"/>
+        </w:rPr>
+        <w:t xml:space="preserve"> in de geschiedenis die het verdient. Haar pitch </w:t>
+      </w:r>
+      <w:r>
+        <w:rPr>
+          <w:rFonts w:ascii="Courier New" w:hAnsi="Courier New" w:cs="Courier New"/>
+        </w:rPr>
+        <w:t>i</w:t>
+      </w:r>
+      <w:r>
+        <w:rPr>
+          <w:rFonts w:ascii="Courier New" w:hAnsi="Courier New" w:cs="Courier New"/>
+        </w:rPr>
+        <w:t>s een succes en ze kr</w:t>
+      </w:r>
+      <w:r>
+        <w:rPr>
+          <w:rFonts w:ascii="Courier New" w:hAnsi="Courier New" w:cs="Courier New"/>
+        </w:rPr>
+        <w:t>ij</w:t>
+      </w:r>
+      <w:r>
+        <w:rPr>
+          <w:rFonts w:ascii="Courier New" w:hAnsi="Courier New" w:cs="Courier New"/>
+        </w:rPr>
+        <w:t>g</w:t>
+      </w:r>
+      <w:r>
+        <w:rPr>
+          <w:rFonts w:ascii="Courier New" w:hAnsi="Courier New" w:cs="Courier New"/>
+        </w:rPr>
+        <w:t>t</w:t>
+      </w:r>
+      <w:r>
+        <w:rPr>
+          <w:rFonts w:ascii="Courier New" w:hAnsi="Courier New" w:cs="Courier New"/>
+        </w:rPr>
+        <w:t xml:space="preserve"> toestemming om zo’n </w:t>
       </w:r>
       <w:r>
         <w:rPr>
@@ -513,7 +579,31 @@
         <w:rPr>
           <w:rFonts w:ascii="Courier New" w:hAnsi="Courier New" w:cs="Courier New"/>
         </w:rPr>
-        <w:t xml:space="preserve"> te maken. Hannah-Jones zocht meer dan twintig personen die met elkaar de velden van geschiedenis, economie, recht, sociologie en kunst bestreken. Op zondag 18 augustus </w:t>
+        <w:t xml:space="preserve"> te maken. Hannah-Jones </w:t>
+      </w:r>
+      <w:r>
+        <w:rPr>
+          <w:rFonts w:ascii="Courier New" w:hAnsi="Courier New" w:cs="Courier New"/>
+        </w:rPr>
+        <w:t>benadert</w:t>
+      </w:r>
+      <w:r>
+        <w:rPr>
+          <w:rFonts w:ascii="Courier New" w:hAnsi="Courier New" w:cs="Courier New"/>
+        </w:rPr>
+        <w:t xml:space="preserve"> meer dan twintig personen die met elkaar de velden van geschiedenis, economie, recht, sociologie en kunst bestr</w:t>
+      </w:r>
+      <w:r>
+        <w:rPr>
+          <w:rFonts w:ascii="Courier New" w:hAnsi="Courier New" w:cs="Courier New"/>
+        </w:rPr>
+        <w:t>ij</w:t>
+      </w:r>
+      <w:r>
+        <w:rPr>
+          <w:rFonts w:ascii="Courier New" w:hAnsi="Courier New" w:cs="Courier New"/>
+        </w:rPr>
+        <w:t xml:space="preserve">ken. Op zondag 18 augustus </w:t>
       </w:r>
       <w:r>
         <w:rPr>
@@ -525,7 +615,31 @@
         <w:rPr>
           <w:rFonts w:ascii="Courier New" w:hAnsi="Courier New" w:cs="Courier New"/>
         </w:rPr>
-        <w:t xml:space="preserve">werd het nummer uitgebracht. </w:t>
+        <w:t>w</w:t>
+      </w:r>
+      <w:r>
+        <w:rPr>
+          <w:rFonts w:ascii="Courier New" w:hAnsi="Courier New" w:cs="Courier New"/>
+        </w:rPr>
+        <w:t>o</w:t>
+      </w:r>
+      <w:r>
+        <w:rPr>
+          <w:rFonts w:ascii="Courier New" w:hAnsi="Courier New" w:cs="Courier New"/>
+        </w:rPr>
+        <w:t>rd</w:t>
+      </w:r>
+      <w:r>
+        <w:rPr>
+          <w:rFonts w:ascii="Courier New" w:hAnsi="Courier New" w:cs="Courier New"/>
+        </w:rPr>
+        <w:t>t</w:t>
+      </w:r>
+      <w:r>
+        <w:rPr>
+          <w:rFonts w:ascii="Courier New" w:hAnsi="Courier New" w:cs="Courier New"/>
+        </w:rPr>
+        <w:t xml:space="preserve"> het nummer uitgebracht. </w:t>
       </w:r>
     </w:p>
     <w:p>
@@ -540,6 +654,7 @@
         <w:rPr>
           <w:rFonts w:ascii="Courier New" w:hAnsi="Courier New" w:cs="Courier New"/>
         </w:rPr>
+        <w:lastRenderedPageBreak/>
         <w:t xml:space="preserve">Het </w:t>
       </w:r>
       <w:r>
@@ -594,14 +709,7 @@
         <w:rPr>
           <w:rFonts w:ascii="Courier New" w:hAnsi="Courier New" w:cs="Courier New"/>
         </w:rPr>
-        <w:t xml:space="preserve"> met het nummer </w:t>
-      </w:r>
-      <w:r>
-        <w:rPr>
-          <w:rFonts w:ascii="Courier New" w:hAnsi="Courier New" w:cs="Courier New"/>
-        </w:rPr>
-        <w:lastRenderedPageBreak/>
-        <w:t>aan de slag en organise</w:t>
+        <w:t xml:space="preserve"> met het nummer aan de slag en organise</w:t>
       </w:r>
       <w:r>
         <w:rPr>
@@ -848,7 +956,31 @@
         <w:rPr>
           <w:rFonts w:ascii="Courier New" w:hAnsi="Courier New" w:cs="Courier New"/>
         </w:rPr>
-        <w:t>over dit project en gaat zich afvragen of</w:t>
+        <w:t>over dit project</w:t>
+      </w:r>
+      <w:r>
+        <w:rPr>
+          <w:rFonts w:ascii="Courier New" w:hAnsi="Courier New" w:cs="Courier New"/>
+        </w:rPr>
+        <w:t xml:space="preserve">. Ze </w:t>
+      </w:r>
+      <w:r>
+        <w:rPr>
+          <w:rFonts w:ascii="Courier New" w:hAnsi="Courier New" w:cs="Courier New"/>
+        </w:rPr>
+        <w:t>gaat zich a</w:t>
+      </w:r>
+      <w:r>
+        <w:rPr>
+          <w:rFonts w:ascii="Courier New" w:hAnsi="Courier New" w:cs="Courier New"/>
+        </w:rPr>
+        <w:t>fvragen</w:t>
+      </w:r>
+      <w:r>
+        <w:rPr>
+          <w:rFonts w:ascii="Courier New" w:hAnsi="Courier New" w:cs="Courier New"/>
+        </w:rPr>
+        <w:t xml:space="preserve"> of</w:t>
       </w:r>
       <w:r>
         <w:rPr>
@@ -886,7 +1018,19 @@
         <w:rPr>
           <w:rFonts w:ascii="Courier New" w:hAnsi="Courier New" w:cs="Courier New"/>
         </w:rPr>
-        <w:t>. De hoofdstukken zijn langer</w:t>
+        <w:t xml:space="preserve">. De hoofdstukken zijn </w:t>
+      </w:r>
+      <w:r>
+        <w:rPr>
+          <w:rFonts w:ascii="Courier New" w:hAnsi="Courier New" w:cs="Courier New"/>
+        </w:rPr>
+        <w:t xml:space="preserve">nu </w:t>
+      </w:r>
+      <w:r>
+        <w:rPr>
+          <w:rFonts w:ascii="Courier New" w:hAnsi="Courier New" w:cs="Courier New"/>
+        </w:rPr>
+        <w:t>langer</w:t>
       </w:r>
       <w:r>
         <w:rPr>
@@ -917,6 +1061,12 @@
           <w:rFonts w:ascii="Courier New" w:hAnsi="Courier New" w:cs="Courier New"/>
         </w:rPr>
         <w:t xml:space="preserve"> meer hoofdstukken</w:t>
+      </w:r>
+      <w:r>
+        <w:rPr>
+          <w:rFonts w:ascii="Courier New" w:hAnsi="Courier New" w:cs="Courier New"/>
+        </w:rPr>
+        <w:t xml:space="preserve"> in</w:t>
       </w:r>
       <w:r>
         <w:rPr>
@@ -1160,37 +1310,19 @@
         <w:rPr>
           <w:rFonts w:ascii="Courier New" w:hAnsi="Courier New" w:cs="Courier New"/>
         </w:rPr>
-        <w:t xml:space="preserve">Er zijn </w:t>
-      </w:r>
-      <w:r>
-        <w:rPr>
-          <w:rFonts w:ascii="Courier New" w:hAnsi="Courier New" w:cs="Courier New"/>
-        </w:rPr>
-        <w:t xml:space="preserve">hoofdstukken </w:t>
-      </w:r>
-      <w:r>
-        <w:rPr>
-          <w:rFonts w:ascii="Courier New" w:hAnsi="Courier New" w:cs="Courier New"/>
-        </w:rPr>
-        <w:t>(</w:t>
-      </w:r>
-      <w:r>
-        <w:rPr>
-          <w:rFonts w:ascii="Courier New" w:hAnsi="Courier New" w:cs="Courier New"/>
-        </w:rPr>
-        <w:t xml:space="preserve">zoals </w:t>
-      </w:r>
-      <w:r>
-        <w:rPr>
-          <w:rFonts w:ascii="Courier New" w:hAnsi="Courier New" w:cs="Courier New"/>
-        </w:rPr>
-        <w:t xml:space="preserve">Democratie, Kapitalisme, Burgerrechten, Politiek en Vooruitgang) </w:t>
-      </w:r>
-      <w:r>
-        <w:rPr>
-          <w:rFonts w:ascii="Courier New" w:hAnsi="Courier New" w:cs="Courier New"/>
-        </w:rPr>
-        <w:t>die gaan over</w:t>
+        <w:t>Delen van het boek</w:t>
+      </w:r>
+      <w:r>
+        <w:rPr>
+          <w:rFonts w:ascii="Courier New" w:hAnsi="Courier New" w:cs="Courier New"/>
+        </w:rPr>
+        <w:t xml:space="preserve"> </w:t>
+      </w:r>
+      <w:r>
+        <w:rPr>
+          <w:rFonts w:ascii="Courier New" w:hAnsi="Courier New" w:cs="Courier New"/>
+        </w:rPr>
+        <w:t>raken</w:t>
       </w:r>
       <w:r>
         <w:rPr>
@@ -1268,7 +1400,19 @@
         <w:rPr>
           <w:rFonts w:ascii="Courier New" w:hAnsi="Courier New" w:cs="Courier New"/>
         </w:rPr>
-        <w:t xml:space="preserve">n vochten voor zelfbeschikkingsrechten, maar dat </w:t>
+        <w:t xml:space="preserve">n vochten voor </w:t>
+      </w:r>
+      <w:r>
+        <w:rPr>
+          <w:rFonts w:ascii="Courier New" w:hAnsi="Courier New" w:cs="Courier New"/>
+        </w:rPr>
+        <w:t xml:space="preserve">de idealistische </w:t>
+      </w:r>
+      <w:r>
+        <w:rPr>
+          <w:rFonts w:ascii="Courier New" w:hAnsi="Courier New" w:cs="Courier New"/>
+        </w:rPr>
+        <w:t xml:space="preserve">zelfbeschikkingsrechten, maar dat </w:t>
       </w:r>
       <w:r>
         <w:rPr>
@@ -1298,7 +1442,14 @@
         <w:rPr>
           <w:rFonts w:ascii="Courier New" w:hAnsi="Courier New" w:cs="Courier New"/>
         </w:rPr>
-        <w:t xml:space="preserve"> de eigendomsrechten </w:t>
+        <w:t xml:space="preserve"> de </w:t>
+      </w:r>
+      <w:r>
+        <w:rPr>
+          <w:rFonts w:ascii="Courier New" w:hAnsi="Courier New" w:cs="Courier New"/>
+        </w:rPr>
+        <w:lastRenderedPageBreak/>
+        <w:t xml:space="preserve">eigendomsrechten </w:t>
       </w:r>
       <w:r>
         <w:rPr>
@@ -1328,14 +1479,7 @@
         <w:rPr>
           <w:rFonts w:ascii="Courier New" w:hAnsi="Courier New" w:cs="Courier New"/>
         </w:rPr>
-        <w:t xml:space="preserve">e eerste twaalf </w:t>
-      </w:r>
-      <w:r>
-        <w:rPr>
-          <w:rFonts w:ascii="Courier New" w:hAnsi="Courier New" w:cs="Courier New"/>
-        </w:rPr>
-        <w:lastRenderedPageBreak/>
-        <w:t xml:space="preserve">presidenten </w:t>
+        <w:t xml:space="preserve">e eerste twaalf presidenten </w:t>
       </w:r>
       <w:r>
         <w:rPr>
@@ -1436,13 +1580,61 @@
         <w:rPr>
           <w:rFonts w:ascii="Courier New" w:hAnsi="Courier New" w:cs="Courier New"/>
         </w:rPr>
-        <w:t xml:space="preserve">Amerika is een </w:t>
-      </w:r>
-      <w:r>
-        <w:rPr>
-          <w:rFonts w:ascii="Courier New" w:hAnsi="Courier New" w:cs="Courier New"/>
-        </w:rPr>
-        <w:t xml:space="preserve">kapitalistisch land waarin ongelijkheid regeert en armoede wordt verspreid. De slavernij gaf de instituten, de wetten, de financiële kaders en zelfs het managementsysteem vorm. </w:t>
+        <w:t xml:space="preserve">Het feit dat in Amerika </w:t>
+      </w:r>
+      <w:r>
+        <w:rPr>
+          <w:rFonts w:ascii="Courier New" w:hAnsi="Courier New" w:cs="Courier New"/>
+        </w:rPr>
+        <w:t xml:space="preserve">ongelijkheid regeert en armoede </w:t>
+      </w:r>
+      <w:r>
+        <w:rPr>
+          <w:rFonts w:ascii="Courier New" w:hAnsi="Courier New" w:cs="Courier New"/>
+        </w:rPr>
+        <w:t>is</w:t>
+      </w:r>
+      <w:r>
+        <w:rPr>
+          <w:rFonts w:ascii="Courier New" w:hAnsi="Courier New" w:cs="Courier New"/>
+        </w:rPr>
+        <w:t xml:space="preserve"> verspreid</w:t>
+      </w:r>
+      <w:r>
+        <w:rPr>
+          <w:rFonts w:ascii="Courier New" w:hAnsi="Courier New" w:cs="Courier New"/>
+        </w:rPr>
+        <w:t xml:space="preserve"> komt ook door het kapitalistische systeem dat het land al lang kent en dat door de slavernij vorm heeft gekregen</w:t>
+      </w:r>
+      <w:r>
+        <w:rPr>
+          <w:rFonts w:ascii="Courier New" w:hAnsi="Courier New" w:cs="Courier New"/>
+        </w:rPr>
+        <w:t xml:space="preserve">. De slavernij gaf de instituten, de wetten, de financiële kaders </w:t>
+      </w:r>
+      <w:r>
+        <w:rPr>
+          <w:rFonts w:ascii="Courier New" w:hAnsi="Courier New" w:cs="Courier New"/>
+        </w:rPr>
+        <w:t xml:space="preserve">tot en met </w:t>
+      </w:r>
+      <w:r>
+        <w:rPr>
+          <w:rFonts w:ascii="Courier New" w:hAnsi="Courier New" w:cs="Courier New"/>
+        </w:rPr>
+        <w:t xml:space="preserve">het managementsysteem </w:t>
+      </w:r>
+      <w:r>
+        <w:rPr>
+          <w:rFonts w:ascii="Courier New" w:hAnsi="Courier New" w:cs="Courier New"/>
+        </w:rPr>
+        <w:t>aan toe</w:t>
+      </w:r>
+      <w:r>
+        <w:rPr>
+          <w:rFonts w:ascii="Courier New" w:hAnsi="Courier New" w:cs="Courier New"/>
+        </w:rPr>
+        <w:t xml:space="preserve">. </w:t>
       </w:r>
       <w:r>
         <w:rPr>
@@ -1454,31 +1646,115 @@
         <w:rPr>
           <w:rFonts w:ascii="Courier New" w:hAnsi="Courier New" w:cs="Courier New"/>
         </w:rPr>
-        <w:t xml:space="preserve"> strijd tussen gelijkheid en hiërarchie ligt </w:t>
-      </w:r>
-      <w:r>
-        <w:rPr>
-          <w:rFonts w:ascii="Courier New" w:hAnsi="Courier New" w:cs="Courier New"/>
-        </w:rPr>
-        <w:t xml:space="preserve">aan de basis </w:t>
-      </w:r>
-      <w:r>
-        <w:rPr>
-          <w:rFonts w:ascii="Courier New" w:hAnsi="Courier New" w:cs="Courier New"/>
-        </w:rPr>
-        <w:t xml:space="preserve">van het Amerikaanse leven en democratie </w:t>
-      </w:r>
-      <w:r>
-        <w:rPr>
-          <w:rFonts w:ascii="Courier New" w:hAnsi="Courier New" w:cs="Courier New"/>
-        </w:rPr>
-        <w:t xml:space="preserve">zelf is </w:t>
-      </w:r>
-      <w:r>
-        <w:rPr>
-          <w:rFonts w:ascii="Courier New" w:hAnsi="Courier New" w:cs="Courier New"/>
-        </w:rPr>
-        <w:t>een strijd om privileges. Burgerrechten waren lang niet gedefinieerd en werd lang bepaald door de kleur van de persoon. Burgerrecht principe, als een van de belangrijke principes van de Amerikaanse democratie, werd pas in de 19</w:t>
+        <w:t xml:space="preserve"> strijd tussen gelijkheid en hiërarchie </w:t>
+      </w:r>
+      <w:r>
+        <w:rPr>
+          <w:rFonts w:ascii="Courier New" w:hAnsi="Courier New" w:cs="Courier New"/>
+        </w:rPr>
+        <w:t xml:space="preserve">is kenmerkend voor </w:t>
+      </w:r>
+      <w:r>
+        <w:rPr>
+          <w:rFonts w:ascii="Courier New" w:hAnsi="Courier New" w:cs="Courier New"/>
+        </w:rPr>
+        <w:t xml:space="preserve">het Amerikaanse leven en </w:t>
+      </w:r>
+      <w:r>
+        <w:rPr>
+          <w:rFonts w:ascii="Courier New" w:hAnsi="Courier New" w:cs="Courier New"/>
+        </w:rPr>
+        <w:t xml:space="preserve">de </w:t>
+      </w:r>
+      <w:r>
+        <w:rPr>
+          <w:rFonts w:ascii="Courier New" w:hAnsi="Courier New" w:cs="Courier New"/>
+        </w:rPr>
+        <w:t xml:space="preserve">democratie </w:t>
+      </w:r>
+      <w:r>
+        <w:rPr>
+          <w:rFonts w:ascii="Courier New" w:hAnsi="Courier New" w:cs="Courier New"/>
+        </w:rPr>
+        <w:t>zelf is</w:t>
+      </w:r>
+      <w:r>
+        <w:rPr>
+          <w:rFonts w:ascii="Courier New" w:hAnsi="Courier New" w:cs="Courier New"/>
+        </w:rPr>
+        <w:t xml:space="preserve"> hier</w:t>
+      </w:r>
+      <w:r>
+        <w:rPr>
+          <w:rFonts w:ascii="Courier New" w:hAnsi="Courier New" w:cs="Courier New"/>
+        </w:rPr>
+        <w:t xml:space="preserve"> </w:t>
+      </w:r>
+      <w:r>
+        <w:rPr>
+          <w:rFonts w:ascii="Courier New" w:hAnsi="Courier New" w:cs="Courier New"/>
+        </w:rPr>
+        <w:t xml:space="preserve">een strijd om privileges. </w:t>
+      </w:r>
+      <w:r>
+        <w:rPr>
+          <w:rFonts w:ascii="Courier New" w:hAnsi="Courier New" w:cs="Courier New"/>
+        </w:rPr>
+        <w:t>In de geschiedenis zijn de b</w:t>
+      </w:r>
+      <w:r>
+        <w:rPr>
+          <w:rFonts w:ascii="Courier New" w:hAnsi="Courier New" w:cs="Courier New"/>
+        </w:rPr>
+        <w:t>urgerrechten lang niet gedefinieerd en werd</w:t>
+      </w:r>
+      <w:r>
+        <w:rPr>
+          <w:rFonts w:ascii="Courier New" w:hAnsi="Courier New" w:cs="Courier New"/>
+        </w:rPr>
+        <w:t>en ze</w:t>
+      </w:r>
+      <w:r>
+        <w:rPr>
+          <w:rFonts w:ascii="Courier New" w:hAnsi="Courier New" w:cs="Courier New"/>
+        </w:rPr>
+        <w:t xml:space="preserve"> bepaald door de kleur van de persoon. </w:t>
+      </w:r>
+      <w:r>
+        <w:rPr>
+          <w:rFonts w:ascii="Courier New" w:hAnsi="Courier New" w:cs="Courier New"/>
+        </w:rPr>
+        <w:t>Het b</w:t>
+      </w:r>
+      <w:r>
+        <w:rPr>
+          <w:rFonts w:ascii="Courier New" w:hAnsi="Courier New" w:cs="Courier New"/>
+        </w:rPr>
+        <w:t>urgerrecht principe, als een van de belangrijke principes van de Amerikaanse democratie, w</w:t>
+      </w:r>
+      <w:r>
+        <w:rPr>
+          <w:rFonts w:ascii="Courier New" w:hAnsi="Courier New" w:cs="Courier New"/>
+        </w:rPr>
+        <w:t>o</w:t>
+      </w:r>
+      <w:r>
+        <w:rPr>
+          <w:rFonts w:ascii="Courier New" w:hAnsi="Courier New" w:cs="Courier New"/>
+        </w:rPr>
+        <w:t>rd</w:t>
+      </w:r>
+      <w:r>
+        <w:rPr>
+          <w:rFonts w:ascii="Courier New" w:hAnsi="Courier New" w:cs="Courier New"/>
+        </w:rPr>
+        <w:t>t</w:t>
+      </w:r>
+      <w:r>
+        <w:rPr>
+          <w:rFonts w:ascii="Courier New" w:hAnsi="Courier New" w:cs="Courier New"/>
+        </w:rPr>
+        <w:t xml:space="preserve"> pas in de 19</w:t>
       </w:r>
       <w:r>
         <w:rPr>
@@ -1497,7 +1773,25 @@
         <w:rPr>
           <w:rFonts w:ascii="Courier New" w:hAnsi="Courier New" w:cs="Courier New"/>
         </w:rPr>
-        <w:t xml:space="preserve">. Die strijd voor volledige en gelijke burgerrechten voor de Constitutie wordt in het hoofdstuk Burgerschap beschreven en met die burgerschapsrechten werden de idealen van Amerikaanse Onafhankelijkheidsverklaring ook voor hen mogelijk. </w:t>
+        <w:t xml:space="preserve"> en de</w:t>
+      </w:r>
+      <w:r>
+        <w:rPr>
+          <w:rFonts w:ascii="Courier New" w:hAnsi="Courier New" w:cs="Courier New"/>
+        </w:rPr>
+        <w:t xml:space="preserve"> strijd voor volledige en gelijke burgerrechten voor de Constitutie </w:t>
+      </w:r>
+      <w:r>
+        <w:rPr>
+          <w:rFonts w:ascii="Courier New" w:hAnsi="Courier New" w:cs="Courier New"/>
+        </w:rPr>
+        <w:t>begint dan pas echt</w:t>
+      </w:r>
+      <w:r>
+        <w:rPr>
+          <w:rFonts w:ascii="Courier New" w:hAnsi="Courier New" w:cs="Courier New"/>
+        </w:rPr>
+        <w:t xml:space="preserve">. </w:t>
       </w:r>
     </w:p>
     <w:p>
@@ -1512,13 +1806,133 @@
         <w:rPr>
           <w:rFonts w:ascii="Courier New" w:hAnsi="Courier New" w:cs="Courier New"/>
         </w:rPr>
-        <w:t>In Vooruitgang wordt het beeld onderuitgehaald dat de samenleving er stapsgewijs op vooruitgaat.</w:t>
-      </w:r>
-      <w:r>
-        <w:rPr>
-          <w:rFonts w:ascii="Courier New" w:hAnsi="Courier New" w:cs="Courier New"/>
-        </w:rPr>
-        <w:t xml:space="preserve"> Ook voor raciale verschillen zou dit gelden. Maar toenemende gelijkheid en rechtvaardigheid wordt vanaf gewisseld door toenemende ongelijkheid en onrechtvaardigheid. Deze twee krachten komen we steeds weer samen in de geschiedenis tegen. Na het afschaffen van de slavernij, lijkt de slavernij via Radicale Reconstructie in een nieuwe fase terecht te komen. Na de vooruitgang in de zestiger en de zeventiger jaren, komen de jaren van </w:t>
+        <w:t xml:space="preserve">In </w:t>
+      </w:r>
+      <w:r>
+        <w:rPr>
+          <w:rFonts w:ascii="Courier New" w:hAnsi="Courier New" w:cs="Courier New"/>
+        </w:rPr>
+        <w:t>het boek wordt</w:t>
+      </w:r>
+      <w:r>
+        <w:rPr>
+          <w:rFonts w:ascii="Courier New" w:hAnsi="Courier New" w:cs="Courier New"/>
+        </w:rPr>
+        <w:t xml:space="preserve"> het beeld onderuitgehaald dat de </w:t>
+      </w:r>
+      <w:r>
+        <w:rPr>
+          <w:rFonts w:ascii="Courier New" w:hAnsi="Courier New" w:cs="Courier New"/>
+        </w:rPr>
+        <w:t xml:space="preserve">Amerikaanse </w:t>
+      </w:r>
+      <w:r>
+        <w:rPr>
+          <w:rFonts w:ascii="Courier New" w:hAnsi="Courier New" w:cs="Courier New"/>
+        </w:rPr>
+        <w:t xml:space="preserve">samenleving er </w:t>
+      </w:r>
+      <w:r>
+        <w:rPr>
+          <w:rFonts w:ascii="Courier New" w:hAnsi="Courier New" w:cs="Courier New"/>
+        </w:rPr>
+        <w:t xml:space="preserve">steeds </w:t>
+      </w:r>
+      <w:r>
+        <w:rPr>
+          <w:rFonts w:ascii="Courier New" w:hAnsi="Courier New" w:cs="Courier New"/>
+        </w:rPr>
+        <w:t>stapsgewijs op vooruit</w:t>
+      </w:r>
+      <w:r>
+        <w:rPr>
+          <w:rFonts w:ascii="Courier New" w:hAnsi="Courier New" w:cs="Courier New"/>
+        </w:rPr>
+        <w:t xml:space="preserve"> is ge</w:t>
+      </w:r>
+      <w:r>
+        <w:rPr>
+          <w:rFonts w:ascii="Courier New" w:hAnsi="Courier New" w:cs="Courier New"/>
+        </w:rPr>
+        <w:t>gaa</w:t>
+      </w:r>
+      <w:r>
+        <w:rPr>
+          <w:rFonts w:ascii="Courier New" w:hAnsi="Courier New" w:cs="Courier New"/>
+        </w:rPr>
+        <w:t>n</w:t>
+      </w:r>
+      <w:r>
+        <w:rPr>
+          <w:rFonts w:ascii="Courier New" w:hAnsi="Courier New" w:cs="Courier New"/>
+        </w:rPr>
+        <w:t>.</w:t>
+      </w:r>
+      <w:r>
+        <w:rPr>
+          <w:rFonts w:ascii="Courier New" w:hAnsi="Courier New" w:cs="Courier New"/>
+        </w:rPr>
+        <w:t xml:space="preserve"> Ook voor</w:t>
+      </w:r>
+      <w:r>
+        <w:rPr>
+          <w:rFonts w:ascii="Courier New" w:hAnsi="Courier New" w:cs="Courier New"/>
+        </w:rPr>
+        <w:t xml:space="preserve"> de</w:t>
+      </w:r>
+      <w:r>
+        <w:rPr>
+          <w:rFonts w:ascii="Courier New" w:hAnsi="Courier New" w:cs="Courier New"/>
+        </w:rPr>
+        <w:t xml:space="preserve"> raciale</w:t>
+      </w:r>
+      <w:r>
+        <w:rPr>
+          <w:rFonts w:ascii="Courier New" w:hAnsi="Courier New" w:cs="Courier New"/>
+        </w:rPr>
+        <w:t xml:space="preserve"> problematiek gaat deze lineaire ontwikkeling niet op</w:t>
+      </w:r>
+      <w:r>
+        <w:rPr>
+          <w:rFonts w:ascii="Courier New" w:hAnsi="Courier New" w:cs="Courier New"/>
+        </w:rPr>
+        <w:t xml:space="preserve">. </w:t>
+      </w:r>
+      <w:r>
+        <w:rPr>
+          <w:rFonts w:ascii="Courier New" w:hAnsi="Courier New" w:cs="Courier New"/>
+        </w:rPr>
+        <w:t>T</w:t>
+      </w:r>
+      <w:r>
+        <w:rPr>
+          <w:rFonts w:ascii="Courier New" w:hAnsi="Courier New" w:cs="Courier New"/>
+        </w:rPr>
+        <w:t>oenemende gelijkheid en rechtvaardigheid wordt va</w:t>
+      </w:r>
+      <w:r>
+        <w:rPr>
+          <w:rFonts w:ascii="Courier New" w:hAnsi="Courier New" w:cs="Courier New"/>
+        </w:rPr>
+        <w:t>ak</w:t>
+      </w:r>
+      <w:r>
+        <w:rPr>
+          <w:rFonts w:ascii="Courier New" w:hAnsi="Courier New" w:cs="Courier New"/>
+        </w:rPr>
+        <w:t xml:space="preserve"> </w:t>
+      </w:r>
+      <w:r>
+        <w:rPr>
+          <w:rFonts w:ascii="Courier New" w:hAnsi="Courier New" w:cs="Courier New"/>
+        </w:rPr>
+        <w:t>af</w:t>
+      </w:r>
+      <w:r>
+        <w:rPr>
+          <w:rFonts w:ascii="Courier New" w:hAnsi="Courier New" w:cs="Courier New"/>
+        </w:rPr>
+        <w:t xml:space="preserve">gewisseld door toenemende ongelijkheid en onrechtvaardigheid. Deze twee krachten komen we steeds weer tegen. Na het afschaffen van de slavernij, lijkt de slavernij via Radicale Reconstructie in een nieuwe fase terecht te komen. Na de vooruitgang in de zestiger en de zeventiger jaren, komen de jaren van </w:t>
       </w:r>
       <w:proofErr w:type="spellStart"/>
       <w:r>
@@ -1546,7 +1960,19 @@
         <w:rPr>
           <w:rFonts w:ascii="Courier New" w:hAnsi="Courier New" w:cs="Courier New"/>
         </w:rPr>
-        <w:t xml:space="preserve"> order en na Obama komt </w:t>
+        <w:t xml:space="preserve"> order en </w:t>
+      </w:r>
+      <w:r>
+        <w:rPr>
+          <w:rFonts w:ascii="Courier New" w:hAnsi="Courier New" w:cs="Courier New"/>
+        </w:rPr>
+        <w:t xml:space="preserve">toenemend racisme en </w:t>
+      </w:r>
+      <w:r>
+        <w:rPr>
+          <w:rFonts w:ascii="Courier New" w:hAnsi="Courier New" w:cs="Courier New"/>
+        </w:rPr>
+        <w:t xml:space="preserve">na Obama komt </w:t>
       </w:r>
       <w:proofErr w:type="spellStart"/>
       <w:r>
@@ -1738,12 +2164,43 @@
         </w:rPr>
         <w:t xml:space="preserve">, wie er geweld kan gebruiken en wie het ondergaat. </w:t>
       </w:r>
+      <w:r>
+        <w:rPr>
+          <w:rFonts w:ascii="Courier New" w:hAnsi="Courier New" w:cs="Courier New"/>
+        </w:rPr>
+        <w:t xml:space="preserve">In die context is angst, geweld en onderdrukking aan de orde van de dag. In het boek vind je hier vele voorbeelden van. Of het nu om </w:t>
+      </w:r>
+      <w:r>
+        <w:rPr>
+          <w:rFonts w:ascii="Courier New" w:hAnsi="Courier New" w:cs="Courier New"/>
+        </w:rPr>
+        <w:t xml:space="preserve">seksuele </w:t>
+      </w:r>
+      <w:r>
+        <w:rPr>
+          <w:rFonts w:ascii="Courier New" w:hAnsi="Courier New" w:cs="Courier New"/>
+        </w:rPr>
+        <w:lastRenderedPageBreak/>
+        <w:t>geweld tegen vrouwen</w:t>
+      </w:r>
+      <w:r>
+        <w:rPr>
+          <w:rFonts w:ascii="Courier New" w:hAnsi="Courier New" w:cs="Courier New"/>
+        </w:rPr>
+        <w:t xml:space="preserve">, de meer dan x000 lynchgevallen </w:t>
+      </w:r>
       <w:proofErr w:type="gramStart"/>
       <w:r>
         <w:rPr>
           <w:rFonts w:ascii="Courier New" w:hAnsi="Courier New" w:cs="Courier New"/>
         </w:rPr>
-        <w:t>seksuele</w:t>
+        <w:t xml:space="preserve">of </w:t>
+      </w:r>
+      <w:r>
+        <w:rPr>
+          <w:rFonts w:ascii="Courier New" w:hAnsi="Courier New" w:cs="Courier New"/>
+        </w:rPr>
+        <w:t>.</w:t>
       </w:r>
       <w:proofErr w:type="gramEnd"/>
       <w:r>
@@ -1756,92 +2213,25 @@
         <w:rPr>
           <w:rFonts w:ascii="Courier New" w:hAnsi="Courier New" w:cs="Courier New"/>
         </w:rPr>
-        <w:t xml:space="preserve">geweld tegen vrouwen en de strijd om hun lichamelijke autonomie. </w:t>
-      </w:r>
-      <w:r>
-        <w:rPr>
-          <w:rFonts w:ascii="Courier New" w:hAnsi="Courier New" w:cs="Courier New"/>
-        </w:rPr>
-        <w:t xml:space="preserve">Het gaat ook over de </w:t>
-      </w:r>
-      <w:r>
-        <w:rPr>
-          <w:rFonts w:ascii="Courier New" w:hAnsi="Courier New" w:cs="Courier New"/>
-        </w:rPr>
-        <w:t xml:space="preserve">belangrijke rol van de zwarte bevolking in de suikerindustrie. Zij waren niet alleen lang slachtoffer in het </w:t>
-      </w:r>
-      <w:r>
-        <w:rPr>
-          <w:rFonts w:ascii="Courier New" w:hAnsi="Courier New" w:cs="Courier New"/>
-        </w:rPr>
-        <w:lastRenderedPageBreak/>
-        <w:t xml:space="preserve">productieproces </w:t>
-      </w:r>
-      <w:r>
-        <w:rPr>
-          <w:rFonts w:ascii="Courier New" w:hAnsi="Courier New" w:cs="Courier New"/>
-        </w:rPr>
-        <w:t xml:space="preserve">van suiker (witte </w:t>
-      </w:r>
-      <w:proofErr w:type="gramStart"/>
-      <w:r>
-        <w:rPr>
-          <w:rFonts w:ascii="Courier New" w:hAnsi="Courier New" w:cs="Courier New"/>
-        </w:rPr>
-        <w:t>goud)</w:t>
-      </w:r>
-      <w:r>
-        <w:rPr>
-          <w:rFonts w:ascii="Courier New" w:hAnsi="Courier New" w:cs="Courier New"/>
-        </w:rPr>
-        <w:t>maar</w:t>
-      </w:r>
-      <w:proofErr w:type="gramEnd"/>
-      <w:r>
-        <w:rPr>
-          <w:rFonts w:ascii="Courier New" w:hAnsi="Courier New" w:cs="Courier New"/>
-        </w:rPr>
-        <w:t xml:space="preserve"> tegenwoordig zijn zij vooral het slachtoffer van het (teveel) gebruik dat hun gezondheid in gevaar brengt. </w:t>
-      </w:r>
-      <w:r>
-        <w:rPr>
-          <w:rFonts w:ascii="Courier New" w:hAnsi="Courier New" w:cs="Courier New"/>
-        </w:rPr>
-        <w:t xml:space="preserve">Het gaat ook over de strijd voor de gezondheid van de zwarte bevolking toen de slavernij in 1865 werd afgeschaft en vier miljoen mensen </w:t>
-      </w:r>
-      <w:proofErr w:type="gramStart"/>
-      <w:r>
-        <w:rPr>
-          <w:rFonts w:ascii="Courier New" w:hAnsi="Courier New" w:cs="Courier New"/>
-        </w:rPr>
-        <w:t>vrij kwamen</w:t>
-      </w:r>
-      <w:proofErr w:type="gramEnd"/>
-      <w:r>
-        <w:rPr>
-          <w:rFonts w:ascii="Courier New" w:hAnsi="Courier New" w:cs="Courier New"/>
-        </w:rPr>
-        <w:t xml:space="preserve">. De National </w:t>
-      </w:r>
-      <w:proofErr w:type="spellStart"/>
-      <w:r>
-        <w:rPr>
-          <w:rFonts w:ascii="Courier New" w:hAnsi="Courier New" w:cs="Courier New"/>
-        </w:rPr>
-        <w:t>Medical</w:t>
-      </w:r>
-      <w:proofErr w:type="spellEnd"/>
-      <w:r>
-        <w:rPr>
-          <w:rFonts w:ascii="Courier New" w:hAnsi="Courier New" w:cs="Courier New"/>
-        </w:rPr>
-        <w:t xml:space="preserve"> Association (NMA) was een belangenorganisatie van zwarte dokters moest de strijd aangaan voor de belangen deze groep. Van ongelijkheid is nog steeds sprake. </w:t>
+        <w:t>Het boek zit vol met aangrijpende verhalen.</w:t>
       </w:r>
       <w:r>
         <w:rPr>
           <w:rFonts w:ascii="Courier New" w:hAnsi="Courier New" w:cs="Courier New"/>
         </w:rPr>
         <w:t xml:space="preserve"> </w:t>
+      </w:r>
+      <w:r>
+        <w:rPr>
+          <w:rFonts w:ascii="Courier New" w:hAnsi="Courier New" w:cs="Courier New"/>
+        </w:rPr>
+        <w:t>Tegelijk laat het boek de kracht zien van de zwarte bevolking. Hoe het opkomt voor de eigen rechten</w:t>
+      </w:r>
+      <w:r>
+        <w:rPr>
+          <w:rFonts w:ascii="Courier New" w:hAnsi="Courier New" w:cs="Courier New"/>
+        </w:rPr>
+        <w:t>, hoe het de cultuur naar de hand zet (zoals in de muziek, je hoeft alleen al de lijst met xx te zien)</w:t>
       </w:r>
     </w:p>
     <w:p>
@@ -1851,18 +2241,6 @@
           <w:rFonts w:ascii="Courier New" w:hAnsi="Courier New" w:cs="Courier New"/>
         </w:rPr>
       </w:pPr>
-      <w:r>
-        <w:rPr>
-          <w:rFonts w:ascii="Courier New" w:hAnsi="Courier New" w:cs="Courier New"/>
-        </w:rPr>
-        <w:t>Het boek is ook vaak schokkend om te lezen</w:t>
-      </w:r>
-      <w:r>
-        <w:rPr>
-          <w:rFonts w:ascii="Courier New" w:hAnsi="Courier New" w:cs="Courier New"/>
-        </w:rPr>
-        <w:t xml:space="preserve"> omdat er zoveel geweld, ongelijkheid en onmenselijkheid gaat. </w:t>
-      </w:r>
     </w:p>
     <w:p>
       <w:pPr>
@@ -1875,7 +2253,7 @@
         <w:rPr>
           <w:rFonts w:ascii="Courier New" w:hAnsi="Courier New" w:cs="Courier New"/>
         </w:rPr>
-        <w:t>Het boek laat ook de kracht zien via muziek</w:t>
+        <w:t xml:space="preserve"> </w:t>
       </w:r>
     </w:p>
     <w:p>
@@ -1885,6 +2263,178 @@
           <w:rFonts w:ascii="Courier New" w:hAnsi="Courier New" w:cs="Courier New"/>
         </w:rPr>
       </w:pPr>
+      <w:r>
+        <w:rPr>
+          <w:rFonts w:ascii="Courier New" w:hAnsi="Courier New" w:cs="Courier New"/>
+        </w:rPr>
+        <w:t xml:space="preserve">Al snel barst </w:t>
+      </w:r>
+      <w:r>
+        <w:rPr>
+          <w:rFonts w:ascii="Courier New" w:hAnsi="Courier New" w:cs="Courier New"/>
+        </w:rPr>
+        <w:t>de</w:t>
+      </w:r>
+      <w:r>
+        <w:rPr>
+          <w:rFonts w:ascii="Courier New" w:hAnsi="Courier New" w:cs="Courier New"/>
+        </w:rPr>
+        <w:t xml:space="preserve"> kritiek</w:t>
+      </w:r>
+      <w:r>
+        <w:rPr>
+          <w:rFonts w:ascii="Courier New" w:hAnsi="Courier New" w:cs="Courier New"/>
+        </w:rPr>
+        <w:t xml:space="preserve"> op The 1619 Project los, v</w:t>
+      </w:r>
+      <w:r>
+        <w:rPr>
+          <w:rFonts w:ascii="Courier New" w:hAnsi="Courier New" w:cs="Courier New"/>
+        </w:rPr>
+        <w:t>an wetenschappers</w:t>
+      </w:r>
+      <w:r>
+        <w:rPr>
+          <w:rFonts w:ascii="Courier New" w:hAnsi="Courier New" w:cs="Courier New"/>
+        </w:rPr>
+        <w:t xml:space="preserve"> onder andere die zelf wel het onderliggende idee van het project steunen. Zij stellen bijvoorbeeld vast</w:t>
+      </w:r>
+      <w:r>
+        <w:rPr>
+          <w:rFonts w:ascii="Courier New" w:hAnsi="Courier New" w:cs="Courier New"/>
+        </w:rPr>
+        <w:t xml:space="preserve"> dat de rol van Lincoln ten opzichte van de slavernij wel wat anders in elkaar zat. Dat soort kritiek kon natuurlijk niet uitblijven</w:t>
+      </w:r>
+      <w:r>
+        <w:rPr>
+          <w:rFonts w:ascii="Courier New" w:hAnsi="Courier New" w:cs="Courier New"/>
+        </w:rPr>
+        <w:t xml:space="preserve"> en daar is in boekvorm rekening </w:t>
+      </w:r>
+      <w:proofErr w:type="spellStart"/>
+      <w:r>
+        <w:rPr>
+          <w:rFonts w:ascii="Courier New" w:hAnsi="Courier New" w:cs="Courier New"/>
+        </w:rPr>
+        <w:t>meegehouden</w:t>
+      </w:r>
+      <w:proofErr w:type="spellEnd"/>
+      <w:r>
+        <w:rPr>
+          <w:rFonts w:ascii="Courier New" w:hAnsi="Courier New" w:cs="Courier New"/>
+        </w:rPr>
+        <w:t xml:space="preserve">. Belangrijker echter politieke kritiek die </w:t>
+      </w:r>
+      <w:r>
+        <w:rPr>
+          <w:rFonts w:ascii="Courier New" w:hAnsi="Courier New" w:cs="Courier New"/>
+        </w:rPr>
+        <w:t>er</w:t>
+      </w:r>
+      <w:r>
+        <w:rPr>
+          <w:rFonts w:ascii="Courier New" w:hAnsi="Courier New" w:cs="Courier New"/>
+        </w:rPr>
+        <w:t xml:space="preserve"> conservatieve hoek </w:t>
+      </w:r>
+      <w:r>
+        <w:rPr>
+          <w:rFonts w:ascii="Courier New" w:hAnsi="Courier New" w:cs="Courier New"/>
+        </w:rPr>
+        <w:t xml:space="preserve">komt op het </w:t>
+      </w:r>
+      <w:proofErr w:type="spellStart"/>
+      <w:r>
+        <w:rPr>
+          <w:rFonts w:ascii="Courier New" w:hAnsi="Courier New" w:cs="Courier New"/>
+        </w:rPr>
+        <w:t>prokect</w:t>
+      </w:r>
+      <w:proofErr w:type="spellEnd"/>
+      <w:r>
+        <w:rPr>
+          <w:rFonts w:ascii="Courier New" w:hAnsi="Courier New" w:cs="Courier New"/>
+        </w:rPr>
+        <w:t>. Vanuit lokale overheden w</w:t>
+      </w:r>
+      <w:r>
+        <w:rPr>
+          <w:rFonts w:ascii="Courier New" w:hAnsi="Courier New" w:cs="Courier New"/>
+        </w:rPr>
+        <w:t>orde</w:t>
+      </w:r>
+      <w:r>
+        <w:rPr>
+          <w:rFonts w:ascii="Courier New" w:hAnsi="Courier New" w:cs="Courier New"/>
+        </w:rPr>
+        <w:t>n educatieve activiteiten rondom slavernij tegengehouden en scholen en universiteiten w</w:t>
+      </w:r>
+      <w:r>
+        <w:rPr>
+          <w:rFonts w:ascii="Courier New" w:hAnsi="Courier New" w:cs="Courier New"/>
+        </w:rPr>
+        <w:t>ordt het onmogelijk gemaakt</w:t>
+      </w:r>
+      <w:r>
+        <w:rPr>
+          <w:rFonts w:ascii="Courier New" w:hAnsi="Courier New" w:cs="Courier New"/>
+        </w:rPr>
+        <w:t xml:space="preserve"> om op deze manier tegen het verleden aan te kijken. Een van </w:t>
+      </w:r>
+      <w:proofErr w:type="spellStart"/>
+      <w:r>
+        <w:rPr>
+          <w:rFonts w:ascii="Courier New" w:hAnsi="Courier New" w:cs="Courier New"/>
+        </w:rPr>
+        <w:t>Trumps</w:t>
+      </w:r>
+      <w:proofErr w:type="spellEnd"/>
+      <w:r>
+        <w:rPr>
+          <w:rFonts w:ascii="Courier New" w:hAnsi="Courier New" w:cs="Courier New"/>
+        </w:rPr>
+        <w:t xml:space="preserve"> laatste daden was om op Martin Luther King-dag een tegengeluid te laten horen wanneer hij de 1776 Commissie in het leven roept dat een heel ander narratief zou laten horen. Daar gaat het niet over racisme en ongelijkheid. Hier gaat het om </w:t>
+      </w:r>
+      <w:proofErr w:type="spellStart"/>
+      <w:r>
+        <w:rPr>
+          <w:rFonts w:ascii="Courier New" w:hAnsi="Courier New" w:cs="Courier New"/>
+        </w:rPr>
+        <w:t>patriotisch</w:t>
+      </w:r>
+      <w:proofErr w:type="spellEnd"/>
+      <w:r>
+        <w:rPr>
+          <w:rFonts w:ascii="Courier New" w:hAnsi="Courier New" w:cs="Courier New"/>
+        </w:rPr>
+        <w:t xml:space="preserve"> onderwijs met nadruk op idealen en dat weg wil blijven van de zwarte werkelijkheid van slavernij, segregatie en voortdurende raciale onrechtvaardigheid. </w:t>
+      </w:r>
+      <w:r>
+        <w:rPr>
+          <w:rFonts w:ascii="Courier New" w:hAnsi="Courier New" w:cs="Courier New"/>
+        </w:rPr>
+        <w:t xml:space="preserve">In de verhalen willen staten laten zien hoe ze zichzelf graag willen zien of niet willen zien. In Amerika is dat het vrijheidslievend volk dat rebelleerde tegen de onderdrukkende monarchie, dat onafhankelijk werd, dat het land naar zijn hand wist te zetten op basis van radicale idealen van zelfbeschikking en gelijkheid, dat heroïsch vocht in de eigen Burgeroorlog om een punt te zetten achter de slavernij en </w:t>
+      </w:r>
+      <w:proofErr w:type="gramStart"/>
+      <w:r>
+        <w:rPr>
+          <w:rFonts w:ascii="Courier New" w:hAnsi="Courier New" w:cs="Courier New"/>
+        </w:rPr>
+        <w:t>zo als</w:t>
+      </w:r>
+      <w:proofErr w:type="gramEnd"/>
+      <w:r>
+        <w:rPr>
+          <w:rFonts w:ascii="Courier New" w:hAnsi="Courier New" w:cs="Courier New"/>
+        </w:rPr>
+        <w:t xml:space="preserve"> natie overwon.</w:t>
+      </w:r>
+      <w:r>
+        <w:rPr>
+          <w:rFonts w:ascii="Courier New" w:hAnsi="Courier New" w:cs="Courier New"/>
+        </w:rPr>
+        <w:t xml:space="preserve"> </w:t>
+      </w:r>
     </w:p>
     <w:p>
       <w:pPr>
@@ -1893,80 +2443,12 @@
           <w:rFonts w:ascii="Courier New" w:hAnsi="Courier New" w:cs="Courier New"/>
         </w:rPr>
       </w:pPr>
-      <w:r>
-        <w:rPr>
-          <w:rFonts w:ascii="Courier New" w:hAnsi="Courier New" w:cs="Courier New"/>
-        </w:rPr>
-        <w:t xml:space="preserve"> </w:t>
-      </w:r>
     </w:p>
     <w:p>
       <w:pPr>
         <w:spacing w:line="360" w:lineRule="auto"/>
         <w:rPr>
           <w:rFonts w:ascii="Courier New" w:hAnsi="Courier New" w:cs="Courier New"/>
-        </w:rPr>
-      </w:pPr>
-      <w:r>
-        <w:rPr>
-          <w:rFonts w:ascii="Courier New" w:hAnsi="Courier New" w:cs="Courier New"/>
-        </w:rPr>
-        <w:t xml:space="preserve"> </w:t>
-      </w:r>
-      <w:r>
-        <w:rPr>
-          <w:rFonts w:ascii="Courier New" w:hAnsi="Courier New" w:cs="Courier New"/>
-        </w:rPr>
-        <w:t xml:space="preserve">Al snel barst kwam er ook kritiek. Van wetenschappers bijvoorbeeld dat de rol van Lincoln ten opzichte van de slavernij wel wat anders in elkaar zat. Dat soort kritiek kon natuurlijk niet uitblijven. Belangrijker echter was de storm van politieke kritiek die vanuit conservatieve hoek losbarstte op het 1619 project. Vanuit lokale overheden werden educatieve activiteiten rondom slavernij tegengehouden en scholen en universiteiten werden tegengehouden om op deze manier tegen het verleden aan te kijken. Een van </w:t>
-      </w:r>
-      <w:proofErr w:type="spellStart"/>
-      <w:r>
-        <w:rPr>
-          <w:rFonts w:ascii="Courier New" w:hAnsi="Courier New" w:cs="Courier New"/>
-        </w:rPr>
-        <w:t>Trumps</w:t>
-      </w:r>
-      <w:proofErr w:type="spellEnd"/>
-      <w:r>
-        <w:rPr>
-          <w:rFonts w:ascii="Courier New" w:hAnsi="Courier New" w:cs="Courier New"/>
-        </w:rPr>
-        <w:t xml:space="preserve"> laatste daden was om op Martin Luther King-dag een tegengeluid te laten horen wanneer hij de 1776 Commissie in het leven roept dat een heel ander narratief zou laten horen. Daar gaat het niet over racisme en ongelijkheid. Hier gaat het om </w:t>
-      </w:r>
-      <w:proofErr w:type="spellStart"/>
-      <w:r>
-        <w:rPr>
-          <w:rFonts w:ascii="Courier New" w:hAnsi="Courier New" w:cs="Courier New"/>
-        </w:rPr>
-        <w:t>patriotisch</w:t>
-      </w:r>
-      <w:proofErr w:type="spellEnd"/>
-      <w:r>
-        <w:rPr>
-          <w:rFonts w:ascii="Courier New" w:hAnsi="Courier New" w:cs="Courier New"/>
-        </w:rPr>
-        <w:t xml:space="preserve"> onderwijs met nadruk op idealen en dat weg wil blijven van de zwarte werkelijkheid van slavernij, segregatie en voortdurende raciale onrechtvaardigheid. </w:t>
-      </w:r>
-      <w:r>
-        <w:rPr>
-          <w:rFonts w:ascii="Courier New" w:hAnsi="Courier New" w:cs="Courier New"/>
-        </w:rPr>
-        <w:t>In de verhalen willen staten laten zien hoe ze zichzelf graag willen zien of niet willen zien. In Amerika is dat het vrijheidslievend volk dat rebelleerde tegen de onderdrukkende monarchie, dat onafhankelijk werd, dat het land naar zijn hand wist te zetten op basis van radicale idealen van zelfbeschikking en gelijkheid, dat heroïsch vocht in de eigen Burgeroorlog om een punt te zetten achter de slavernij en zo als natie overwon.</w:t>
-      </w:r>
-    </w:p>
-    <w:p>
-      <w:pPr>
-        <w:spacing w:line="360" w:lineRule="auto"/>
-        <w:rPr>
-          <w:rFonts w:ascii="Courier New" w:hAnsi="Courier New" w:cs="Courier New"/>
-        </w:rPr>
-      </w:pPr>
-    </w:p>
-    <w:p>
-      <w:pPr>
-        <w:spacing w:line="360" w:lineRule="auto"/>
-        <w:rPr>
-          <w:rFonts w:ascii="Courier New" w:hAnsi="Courier New" w:cs="Courier New"/>
           <w:lang w:val="en-US"/>
         </w:rPr>
       </w:pPr>
@@ -1975,7 +2457,6 @@
           <w:rFonts w:ascii="Courier New" w:hAnsi="Courier New" w:cs="Courier New"/>
           <w:lang w:val="en-US"/>
         </w:rPr>
-        <w:lastRenderedPageBreak/>
         <w:t>Hannah-Jones, N.</w:t>
       </w:r>
       <w:r>
@@ -2131,6 +2612,7 @@
           <w:rFonts w:ascii="Courier New" w:hAnsi="Courier New" w:cs="Courier New"/>
           <w:lang w:val="en-US"/>
         </w:rPr>
+        <w:lastRenderedPageBreak/>
         <w:t>Hannah-Jones, N.H.</w:t>
       </w:r>
       <w:r>

</xml_diff>